<commit_message>
feat(annexes): add them and fix some todo
</commit_message>
<xml_diff>
--- a/Annexes/[Annexe 2] Specs Emergency.docx
+++ b/Annexes/[Annexe 2] Specs Emergency.docx
@@ -2,19 +2,8 @@
 <file path=word/document.xml><?xml version="1.0" encoding="utf-8"?>
 <w:document xmlns:wpc="http://schemas.microsoft.com/office/word/2010/wordprocessingCanvas" xmlns:cx="http://schemas.microsoft.com/office/drawing/2014/chartex" xmlns:cx1="http://schemas.microsoft.com/office/drawing/2015/9/8/chartex" xmlns:cx2="http://schemas.microsoft.com/office/drawing/2015/10/21/chartex" xmlns:cx3="http://schemas.microsoft.com/office/drawing/2016/5/9/chartex" xmlns:cx4="http://schemas.microsoft.com/office/drawing/2016/5/10/chartex" xmlns:cx5="http://schemas.microsoft.com/office/drawing/2016/5/11/chartex" xmlns:cx6="http://schemas.microsoft.com/office/drawing/2016/5/12/chartex" xmlns:cx7="http://schemas.microsoft.com/office/drawing/2016/5/13/chartex" xmlns:cx8="http://schemas.microsoft.com/office/drawing/2016/5/14/chartex" xmlns:mc="http://schemas.openxmlformats.org/markup-compatibility/2006" xmlns:aink="http://schemas.microsoft.com/office/drawing/2016/ink" xmlns:am3d="http://schemas.microsoft.com/office/drawing/2017/model3d" xmlns:o="urn:schemas-microsoft-com:office:office" xmlns:r="http://schemas.openxmlformats.org/officeDocument/2006/relationships" xmlns:m="http://schemas.openxmlformats.org/officeDocument/2006/math" xmlns:v="urn:schemas-microsoft-com:vml" xmlns:wp14="http://schemas.microsoft.com/office/word/2010/wordprocessingDrawing" xmlns:wp="http://schemas.openxmlformats.org/drawingml/2006/wordprocessingDrawing" xmlns:w10="urn:schemas-microsoft-com:office:word" xmlns:w="http://schemas.openxmlformats.org/wordprocessingml/2006/main" xmlns:w14="http://schemas.microsoft.com/office/word/2010/wordml" xmlns:w15="http://schemas.microsoft.com/office/word/2012/wordml" xmlns:w16cid="http://schemas.microsoft.com/office/word/2016/wordml/cid" xmlns:w16se="http://schemas.microsoft.com/office/word/2015/wordml/symex" xmlns:wpg="http://schemas.microsoft.com/office/word/2010/wordprocessingGroup" xmlns:wpi="http://schemas.microsoft.com/office/word/2010/wordprocessingInk" xmlns:wne="http://schemas.microsoft.com/office/word/2006/wordml" xmlns:wps="http://schemas.microsoft.com/office/word/2010/wordprocessingShape" mc:Ignorable="w14 w15 w16se w16cid wp14">
   <w:body>
-    <w:p>
-      <w:pPr>
-        <w:pStyle w:val="Titre2"/>
-      </w:pPr>
-      <w:bookmarkStart w:id="0" w:name="_Toc510084428"/>
-      <w:r>
-        <w:t xml:space="preserve">Annexe </w:t>
-      </w:r>
-      <w:r>
-        <w:t>2</w:t>
-      </w:r>
-      <w:bookmarkEnd w:id="0"/>
-    </w:p>
+    <w:bookmarkStart w:id="0" w:name="_GoBack"/>
+    <w:bookmarkEnd w:id="0"/>
     <w:p>
       <w:pPr>
         <w:pStyle w:val="NormalWeb"/>
@@ -182,7 +171,6 @@
         <w:jc w:val="both"/>
       </w:pPr>
       <w:bookmarkStart w:id="1" w:name="_Toc510084429"/>
-      <w:proofErr w:type="spellStart"/>
       <w:r>
         <w:rPr>
           <w:rFonts w:cs="Arial"/>
@@ -191,18 +179,7 @@
           <w:color w:val="000000"/>
           <w:szCs w:val="32"/>
         </w:rPr>
-        <w:t>Error</w:t>
-      </w:r>
-      <w:proofErr w:type="spellEnd"/>
-      <w:r>
-        <w:rPr>
-          <w:rFonts w:cs="Arial"/>
-          <w:b w:val="0"/>
-          <w:bCs/>
-          <w:color w:val="000000"/>
-          <w:szCs w:val="32"/>
-        </w:rPr>
-        <w:t xml:space="preserve"> Codes</w:t>
+        <w:t>Error Codes</w:t>
       </w:r>
       <w:bookmarkEnd w:id="1"/>
     </w:p>
@@ -230,47 +207,7 @@
           <w:sz w:val="22"/>
           <w:szCs w:val="22"/>
         </w:rPr>
-        <w:t xml:space="preserve">Timeout ou </w:t>
-      </w:r>
-      <w:proofErr w:type="gramStart"/>
-      <w:r>
-        <w:rPr>
-          <w:rFonts w:ascii="SF UI Display" w:hAnsi="SF UI Display" w:cs="Arial"/>
-          <w:color w:val="000000"/>
-          <w:sz w:val="22"/>
-          <w:szCs w:val="22"/>
-        </w:rPr>
-        <w:t>erreur  :</w:t>
-      </w:r>
-      <w:proofErr w:type="gramEnd"/>
-      <w:r>
-        <w:rPr>
-          <w:rFonts w:ascii="SF UI Display" w:hAnsi="SF UI Display" w:cs="Arial"/>
-          <w:color w:val="000000"/>
-          <w:sz w:val="22"/>
-          <w:szCs w:val="22"/>
-        </w:rPr>
-        <w:t xml:space="preserve"> premier </w:t>
-      </w:r>
-      <w:proofErr w:type="spellStart"/>
-      <w:r>
-        <w:rPr>
-          <w:rFonts w:ascii="SF UI Display" w:hAnsi="SF UI Display" w:cs="Arial"/>
-          <w:color w:val="000000"/>
-          <w:sz w:val="22"/>
-          <w:szCs w:val="22"/>
-        </w:rPr>
-        <w:t>retry</w:t>
-      </w:r>
-      <w:proofErr w:type="spellEnd"/>
-      <w:r>
-        <w:rPr>
-          <w:rFonts w:ascii="SF UI Display" w:hAnsi="SF UI Display" w:cs="Arial"/>
-          <w:color w:val="000000"/>
-          <w:sz w:val="22"/>
-          <w:szCs w:val="22"/>
-        </w:rPr>
-        <w:t xml:space="preserve"> au bout de </w:t>
+        <w:t xml:space="preserve">Timeout ou erreur  : premier retry au bout de </w:t>
       </w:r>
     </w:p>
     <w:p>
@@ -297,27 +234,7 @@
           <w:sz w:val="22"/>
           <w:szCs w:val="22"/>
         </w:rPr>
-        <w:t xml:space="preserve">0 secondes, puis </w:t>
-      </w:r>
-      <w:proofErr w:type="spellStart"/>
-      <w:r>
-        <w:rPr>
-          <w:rFonts w:ascii="SF UI Display" w:hAnsi="SF UI Display" w:cs="Arial"/>
-          <w:color w:val="000000"/>
-          <w:sz w:val="22"/>
-          <w:szCs w:val="22"/>
-        </w:rPr>
-        <w:t>retry</w:t>
-      </w:r>
-      <w:proofErr w:type="spellEnd"/>
-      <w:r>
-        <w:rPr>
-          <w:rFonts w:ascii="SF UI Display" w:hAnsi="SF UI Display" w:cs="Arial"/>
-          <w:color w:val="000000"/>
-          <w:sz w:val="22"/>
-          <w:szCs w:val="22"/>
-        </w:rPr>
-        <w:t xml:space="preserve"> au bout de</w:t>
+        <w:t>0 secondes, puis retry au bout de</w:t>
       </w:r>
     </w:p>
     <w:p>
@@ -344,27 +261,7 @@
           <w:sz w:val="22"/>
           <w:szCs w:val="22"/>
         </w:rPr>
-        <w:t xml:space="preserve">5 secondes, puis </w:t>
-      </w:r>
-      <w:proofErr w:type="spellStart"/>
-      <w:r>
-        <w:rPr>
-          <w:rFonts w:ascii="SF UI Display" w:hAnsi="SF UI Display" w:cs="Arial"/>
-          <w:color w:val="000000"/>
-          <w:sz w:val="22"/>
-          <w:szCs w:val="22"/>
-        </w:rPr>
-        <w:t>retry</w:t>
-      </w:r>
-      <w:proofErr w:type="spellEnd"/>
-      <w:r>
-        <w:rPr>
-          <w:rFonts w:ascii="SF UI Display" w:hAnsi="SF UI Display" w:cs="Arial"/>
-          <w:color w:val="000000"/>
-          <w:sz w:val="22"/>
-          <w:szCs w:val="22"/>
-        </w:rPr>
-        <w:t xml:space="preserve"> au bout de</w:t>
+        <w:t>5 secondes, puis retry au bout de</w:t>
       </w:r>
     </w:p>
     <w:p>
@@ -391,27 +288,7 @@
           <w:sz w:val="22"/>
           <w:szCs w:val="22"/>
         </w:rPr>
-        <w:t xml:space="preserve">15 secondes, puis </w:t>
-      </w:r>
-      <w:proofErr w:type="spellStart"/>
-      <w:r>
-        <w:rPr>
-          <w:rFonts w:ascii="SF UI Display" w:hAnsi="SF UI Display" w:cs="Arial"/>
-          <w:color w:val="000000"/>
-          <w:sz w:val="22"/>
-          <w:szCs w:val="22"/>
-        </w:rPr>
-        <w:t>retry</w:t>
-      </w:r>
-      <w:proofErr w:type="spellEnd"/>
-      <w:r>
-        <w:rPr>
-          <w:rFonts w:ascii="SF UI Display" w:hAnsi="SF UI Display" w:cs="Arial"/>
-          <w:color w:val="000000"/>
-          <w:sz w:val="22"/>
-          <w:szCs w:val="22"/>
-        </w:rPr>
-        <w:t xml:space="preserve"> au bout de</w:t>
+        <w:t>15 secondes, puis retry au bout de</w:t>
       </w:r>
     </w:p>
     <w:p>
@@ -438,27 +315,7 @@
           <w:sz w:val="22"/>
           <w:szCs w:val="22"/>
         </w:rPr>
-        <w:t xml:space="preserve">30 secondes, puis </w:t>
-      </w:r>
-      <w:proofErr w:type="spellStart"/>
-      <w:r>
-        <w:rPr>
-          <w:rFonts w:ascii="SF UI Display" w:hAnsi="SF UI Display" w:cs="Arial"/>
-          <w:color w:val="000000"/>
-          <w:sz w:val="22"/>
-          <w:szCs w:val="22"/>
-        </w:rPr>
-        <w:t>retry</w:t>
-      </w:r>
-      <w:proofErr w:type="spellEnd"/>
-      <w:r>
-        <w:rPr>
-          <w:rFonts w:ascii="SF UI Display" w:hAnsi="SF UI Display" w:cs="Arial"/>
-          <w:color w:val="000000"/>
-          <w:sz w:val="22"/>
-          <w:szCs w:val="22"/>
-        </w:rPr>
-        <w:t xml:space="preserve"> au bout de</w:t>
+        <w:t>30 secondes, puis retry au bout de</w:t>
       </w:r>
     </w:p>
     <w:p>
@@ -485,27 +342,7 @@
           <w:sz w:val="22"/>
           <w:szCs w:val="22"/>
         </w:rPr>
-        <w:t xml:space="preserve">60 secondes, puis </w:t>
-      </w:r>
-      <w:proofErr w:type="spellStart"/>
-      <w:r>
-        <w:rPr>
-          <w:rFonts w:ascii="SF UI Display" w:hAnsi="SF UI Display" w:cs="Arial"/>
-          <w:color w:val="000000"/>
-          <w:sz w:val="22"/>
-          <w:szCs w:val="22"/>
-        </w:rPr>
-        <w:t>retry</w:t>
-      </w:r>
-      <w:proofErr w:type="spellEnd"/>
-      <w:r>
-        <w:rPr>
-          <w:rFonts w:ascii="SF UI Display" w:hAnsi="SF UI Display" w:cs="Arial"/>
-          <w:color w:val="000000"/>
-          <w:sz w:val="22"/>
-          <w:szCs w:val="22"/>
-        </w:rPr>
-        <w:t xml:space="preserve"> au bout de</w:t>
+        <w:t>60 secondes, puis retry au bout de</w:t>
       </w:r>
     </w:p>
     <w:p>
@@ -532,27 +369,7 @@
           <w:sz w:val="22"/>
           <w:szCs w:val="22"/>
         </w:rPr>
-        <w:t xml:space="preserve">60 secondes, puis </w:t>
-      </w:r>
-      <w:proofErr w:type="spellStart"/>
-      <w:r>
-        <w:rPr>
-          <w:rFonts w:ascii="SF UI Display" w:hAnsi="SF UI Display" w:cs="Arial"/>
-          <w:color w:val="000000"/>
-          <w:sz w:val="22"/>
-          <w:szCs w:val="22"/>
-        </w:rPr>
-        <w:t>retry</w:t>
-      </w:r>
-      <w:proofErr w:type="spellEnd"/>
-      <w:r>
-        <w:rPr>
-          <w:rFonts w:ascii="SF UI Display" w:hAnsi="SF UI Display" w:cs="Arial"/>
-          <w:color w:val="000000"/>
-          <w:sz w:val="22"/>
-          <w:szCs w:val="22"/>
-        </w:rPr>
-        <w:t xml:space="preserve"> au bout de</w:t>
+        <w:t>60 secondes, puis retry au bout de</w:t>
       </w:r>
     </w:p>
     <w:p>
@@ -595,7 +412,6 @@
         </w:rPr>
       </w:pPr>
       <w:bookmarkStart w:id="2" w:name="_Toc510084430"/>
-      <w:proofErr w:type="spellStart"/>
       <w:r>
         <w:rPr>
           <w:rFonts w:cs="Arial"/>
@@ -604,18 +420,7 @@
           <w:color w:val="000000"/>
           <w:szCs w:val="32"/>
         </w:rPr>
-        <w:t>Endpoint</w:t>
-      </w:r>
-      <w:proofErr w:type="spellEnd"/>
-      <w:r>
-        <w:rPr>
-          <w:rFonts w:cs="Arial"/>
-          <w:b w:val="0"/>
-          <w:bCs/>
-          <w:color w:val="000000"/>
-          <w:szCs w:val="32"/>
-        </w:rPr>
-        <w:t xml:space="preserve"> /emergency/accident</w:t>
+        <w:t>Endpoint /emergency/accident</w:t>
       </w:r>
       <w:bookmarkEnd w:id="2"/>
     </w:p>
@@ -636,42 +441,8 @@
           <w:szCs w:val="22"/>
           <w:lang w:val="en-US"/>
         </w:rPr>
-        <w:t xml:space="preserve">Add to the header of the POST </w:t>
-      </w:r>
-      <w:proofErr w:type="gramStart"/>
-      <w:r>
-        <w:rPr>
-          <w:rFonts w:ascii="SF UI Display" w:hAnsi="SF UI Display" w:cs="Arial"/>
-          <w:color w:val="000000"/>
-          <w:sz w:val="22"/>
-          <w:szCs w:val="22"/>
-          <w:lang w:val="en-US"/>
-        </w:rPr>
-        <w:t>request :</w:t>
-      </w:r>
-      <w:proofErr w:type="gramEnd"/>
-      <w:r>
-        <w:rPr>
-          <w:rFonts w:ascii="SF UI Display" w:hAnsi="SF UI Display" w:cs="Arial"/>
-          <w:color w:val="000000"/>
-          <w:sz w:val="22"/>
-          <w:szCs w:val="22"/>
-          <w:lang w:val="en-US"/>
-        </w:rPr>
-        <w:t xml:space="preserve"> Content-Type: application/</w:t>
-      </w:r>
-      <w:proofErr w:type="spellStart"/>
-      <w:r>
-        <w:rPr>
-          <w:rFonts w:ascii="SF UI Display" w:hAnsi="SF UI Display" w:cs="Arial"/>
-          <w:color w:val="000000"/>
-          <w:sz w:val="22"/>
-          <w:szCs w:val="22"/>
-          <w:lang w:val="en-US"/>
-        </w:rPr>
-        <w:t>json</w:t>
-      </w:r>
-      <w:proofErr w:type="spellEnd"/>
+        <w:t>Add to the header of the POST request : Content-Type: application/json</w:t>
+      </w:r>
       <w:r>
         <w:rPr>
           <w:rFonts w:ascii="SF UI Display" w:hAnsi="SF UI Display" w:cs="Arial"/>
@@ -708,7 +479,6 @@
         </w:rPr>
         <w:br w:type="page"/>
       </w:r>
-      <w:proofErr w:type="gramStart"/>
       <w:r>
         <w:rPr>
           <w:rFonts w:cs="Arial"/>
@@ -722,7 +492,6 @@
         <w:lastRenderedPageBreak/>
         <w:t>Input :</w:t>
       </w:r>
-      <w:proofErr w:type="gramEnd"/>
     </w:p>
     <w:p>
       <w:pPr>
@@ -741,25 +510,14 @@
           <w:szCs w:val="22"/>
         </w:rPr>
       </w:pPr>
-      <w:proofErr w:type="gramStart"/>
-      <w:r>
-        <w:rPr>
-          <w:rFonts w:ascii="SF UI Display" w:hAnsi="SF UI Display" w:cs="Arial"/>
-          <w:color w:val="000000"/>
-          <w:sz w:val="22"/>
-          <w:szCs w:val="22"/>
-        </w:rPr>
-        <w:t>id:</w:t>
-      </w:r>
-      <w:proofErr w:type="gramEnd"/>
-      <w:r>
-        <w:rPr>
-          <w:rFonts w:ascii="SF UI Display" w:hAnsi="SF UI Display" w:cs="Arial"/>
-          <w:color w:val="000000"/>
-          <w:sz w:val="22"/>
-          <w:szCs w:val="22"/>
-        </w:rPr>
-        <w:t xml:space="preserve"> string au format UUID</w:t>
+      <w:r>
+        <w:rPr>
+          <w:rFonts w:ascii="SF UI Display" w:hAnsi="SF UI Display" w:cs="Arial"/>
+          <w:color w:val="000000"/>
+          <w:sz w:val="22"/>
+          <w:szCs w:val="22"/>
+        </w:rPr>
+        <w:t>id: string au format UUID</w:t>
       </w:r>
     </w:p>
     <w:p>
@@ -779,36 +537,14 @@
           <w:szCs w:val="22"/>
         </w:rPr>
       </w:pPr>
-      <w:proofErr w:type="spellStart"/>
-      <w:proofErr w:type="gramStart"/>
-      <w:r>
-        <w:rPr>
-          <w:rFonts w:ascii="SF UI Display" w:hAnsi="SF UI Display" w:cs="Arial"/>
-          <w:color w:val="000000"/>
-          <w:sz w:val="22"/>
-          <w:szCs w:val="22"/>
-        </w:rPr>
-        <w:t>uid</w:t>
-      </w:r>
-      <w:proofErr w:type="spellEnd"/>
-      <w:r>
-        <w:rPr>
-          <w:rFonts w:ascii="SF UI Display" w:hAnsi="SF UI Display" w:cs="Arial"/>
-          <w:color w:val="000000"/>
-          <w:sz w:val="22"/>
-          <w:szCs w:val="22"/>
-        </w:rPr>
-        <w:t>:</w:t>
-      </w:r>
-      <w:proofErr w:type="gramEnd"/>
-      <w:r>
-        <w:rPr>
-          <w:rFonts w:ascii="SF UI Display" w:hAnsi="SF UI Display" w:cs="Arial"/>
-          <w:color w:val="000000"/>
-          <w:sz w:val="22"/>
-          <w:szCs w:val="22"/>
-        </w:rPr>
-        <w:t xml:space="preserve"> string</w:t>
+      <w:r>
+        <w:rPr>
+          <w:rFonts w:ascii="SF UI Display" w:hAnsi="SF UI Display" w:cs="Arial"/>
+          <w:color w:val="000000"/>
+          <w:sz w:val="22"/>
+          <w:szCs w:val="22"/>
+        </w:rPr>
+        <w:t>uid: string</w:t>
       </w:r>
     </w:p>
     <w:p>
@@ -828,36 +564,14 @@
           <w:szCs w:val="22"/>
         </w:rPr>
       </w:pPr>
-      <w:proofErr w:type="spellStart"/>
-      <w:proofErr w:type="gramStart"/>
-      <w:r>
-        <w:rPr>
-          <w:rFonts w:ascii="SF UI Display" w:hAnsi="SF UI Display" w:cs="Arial"/>
-          <w:color w:val="000000"/>
-          <w:sz w:val="22"/>
-          <w:szCs w:val="22"/>
-        </w:rPr>
-        <w:t>firstName</w:t>
-      </w:r>
-      <w:proofErr w:type="spellEnd"/>
-      <w:r>
-        <w:rPr>
-          <w:rFonts w:ascii="SF UI Display" w:hAnsi="SF UI Display" w:cs="Arial"/>
-          <w:color w:val="000000"/>
-          <w:sz w:val="22"/>
-          <w:szCs w:val="22"/>
-        </w:rPr>
-        <w:t>:</w:t>
-      </w:r>
-      <w:proofErr w:type="gramEnd"/>
-      <w:r>
-        <w:rPr>
-          <w:rFonts w:ascii="SF UI Display" w:hAnsi="SF UI Display" w:cs="Arial"/>
-          <w:color w:val="000000"/>
-          <w:sz w:val="22"/>
-          <w:szCs w:val="22"/>
-        </w:rPr>
-        <w:t xml:space="preserve"> string</w:t>
+      <w:r>
+        <w:rPr>
+          <w:rFonts w:ascii="SF UI Display" w:hAnsi="SF UI Display" w:cs="Arial"/>
+          <w:color w:val="000000"/>
+          <w:sz w:val="22"/>
+          <w:szCs w:val="22"/>
+        </w:rPr>
+        <w:t>firstName: string</w:t>
       </w:r>
     </w:p>
     <w:p>
@@ -877,36 +591,14 @@
           <w:szCs w:val="22"/>
         </w:rPr>
       </w:pPr>
-      <w:proofErr w:type="spellStart"/>
-      <w:proofErr w:type="gramStart"/>
-      <w:r>
-        <w:rPr>
-          <w:rFonts w:ascii="SF UI Display" w:hAnsi="SF UI Display" w:cs="Arial"/>
-          <w:color w:val="000000"/>
-          <w:sz w:val="22"/>
-          <w:szCs w:val="22"/>
-        </w:rPr>
-        <w:t>lastName</w:t>
-      </w:r>
-      <w:proofErr w:type="spellEnd"/>
-      <w:r>
-        <w:rPr>
-          <w:rFonts w:ascii="SF UI Display" w:hAnsi="SF UI Display" w:cs="Arial"/>
-          <w:color w:val="000000"/>
-          <w:sz w:val="22"/>
-          <w:szCs w:val="22"/>
-        </w:rPr>
-        <w:t>:</w:t>
-      </w:r>
-      <w:proofErr w:type="gramEnd"/>
-      <w:r>
-        <w:rPr>
-          <w:rFonts w:ascii="SF UI Display" w:hAnsi="SF UI Display" w:cs="Arial"/>
-          <w:color w:val="000000"/>
-          <w:sz w:val="22"/>
-          <w:szCs w:val="22"/>
-        </w:rPr>
-        <w:t xml:space="preserve"> string</w:t>
+      <w:r>
+        <w:rPr>
+          <w:rFonts w:ascii="SF UI Display" w:hAnsi="SF UI Display" w:cs="Arial"/>
+          <w:color w:val="000000"/>
+          <w:sz w:val="22"/>
+          <w:szCs w:val="22"/>
+        </w:rPr>
+        <w:t>lastName: string</w:t>
       </w:r>
     </w:p>
     <w:p>
@@ -926,25 +618,14 @@
           <w:szCs w:val="22"/>
         </w:rPr>
       </w:pPr>
-      <w:proofErr w:type="gramStart"/>
-      <w:r>
-        <w:rPr>
-          <w:rFonts w:ascii="SF UI Display" w:hAnsi="SF UI Display" w:cs="Arial"/>
-          <w:color w:val="000000"/>
-          <w:sz w:val="22"/>
-          <w:szCs w:val="22"/>
-        </w:rPr>
-        <w:t>email:</w:t>
-      </w:r>
-      <w:proofErr w:type="gramEnd"/>
-      <w:r>
-        <w:rPr>
-          <w:rFonts w:ascii="SF UI Display" w:hAnsi="SF UI Display" w:cs="Arial"/>
-          <w:color w:val="000000"/>
-          <w:sz w:val="22"/>
-          <w:szCs w:val="22"/>
-        </w:rPr>
-        <w:t xml:space="preserve"> string</w:t>
+      <w:r>
+        <w:rPr>
+          <w:rFonts w:ascii="SF UI Display" w:hAnsi="SF UI Display" w:cs="Arial"/>
+          <w:color w:val="000000"/>
+          <w:sz w:val="22"/>
+          <w:szCs w:val="22"/>
+        </w:rPr>
+        <w:t>email: string</w:t>
       </w:r>
     </w:p>
     <w:p>
@@ -964,36 +645,14 @@
           <w:szCs w:val="22"/>
         </w:rPr>
       </w:pPr>
-      <w:proofErr w:type="spellStart"/>
-      <w:proofErr w:type="gramStart"/>
-      <w:r>
-        <w:rPr>
-          <w:rFonts w:ascii="SF UI Display" w:hAnsi="SF UI Display" w:cs="Arial"/>
-          <w:color w:val="000000"/>
-          <w:sz w:val="22"/>
-          <w:szCs w:val="22"/>
-        </w:rPr>
-        <w:t>phoneNumber</w:t>
-      </w:r>
-      <w:proofErr w:type="spellEnd"/>
-      <w:r>
-        <w:rPr>
-          <w:rFonts w:ascii="SF UI Display" w:hAnsi="SF UI Display" w:cs="Arial"/>
-          <w:color w:val="000000"/>
-          <w:sz w:val="22"/>
-          <w:szCs w:val="22"/>
-        </w:rPr>
-        <w:t>:</w:t>
-      </w:r>
-      <w:proofErr w:type="gramEnd"/>
-      <w:r>
-        <w:rPr>
-          <w:rFonts w:ascii="SF UI Display" w:hAnsi="SF UI Display" w:cs="Arial"/>
-          <w:color w:val="000000"/>
-          <w:sz w:val="22"/>
-          <w:szCs w:val="22"/>
-        </w:rPr>
-        <w:t xml:space="preserve"> string</w:t>
+      <w:r>
+        <w:rPr>
+          <w:rFonts w:ascii="SF UI Display" w:hAnsi="SF UI Display" w:cs="Arial"/>
+          <w:color w:val="000000"/>
+          <w:sz w:val="22"/>
+          <w:szCs w:val="22"/>
+        </w:rPr>
+        <w:t>phoneNumber: string</w:t>
       </w:r>
     </w:p>
     <w:p>
@@ -1014,7 +673,6 @@
           <w:lang w:val="en-US"/>
         </w:rPr>
       </w:pPr>
-      <w:proofErr w:type="spellStart"/>
       <w:r>
         <w:rPr>
           <w:rFonts w:ascii="SF UI Display" w:hAnsi="SF UI Display" w:cs="Arial"/>
@@ -1023,40 +681,7 @@
           <w:szCs w:val="22"/>
           <w:lang w:val="en-US"/>
         </w:rPr>
-        <w:t>isDuo</w:t>
-      </w:r>
-      <w:proofErr w:type="spellEnd"/>
-      <w:r>
-        <w:rPr>
-          <w:rFonts w:ascii="SF UI Display" w:hAnsi="SF UI Display" w:cs="Arial"/>
-          <w:color w:val="000000"/>
-          <w:sz w:val="22"/>
-          <w:szCs w:val="22"/>
-          <w:lang w:val="en-US"/>
-        </w:rPr>
-        <w:t xml:space="preserve">: </w:t>
-      </w:r>
-      <w:proofErr w:type="spellStart"/>
-      <w:r>
-        <w:rPr>
-          <w:rFonts w:ascii="SF UI Display" w:hAnsi="SF UI Display" w:cs="Arial"/>
-          <w:color w:val="000000"/>
-          <w:sz w:val="22"/>
-          <w:szCs w:val="22"/>
-          <w:lang w:val="en-US"/>
-        </w:rPr>
-        <w:t>boolean</w:t>
-      </w:r>
-      <w:proofErr w:type="spellEnd"/>
-      <w:r>
-        <w:rPr>
-          <w:rFonts w:ascii="SF UI Display" w:hAnsi="SF UI Display" w:cs="Arial"/>
-          <w:color w:val="000000"/>
-          <w:sz w:val="22"/>
-          <w:szCs w:val="22"/>
-          <w:lang w:val="en-US"/>
-        </w:rPr>
-        <w:t xml:space="preserve"> // if user is in duo</w:t>
+        <w:t>isDuo: boolean // if user is in duo</w:t>
       </w:r>
     </w:p>
     <w:p>
@@ -1077,7 +702,6 @@
           <w:lang w:val="en-US"/>
         </w:rPr>
       </w:pPr>
-      <w:proofErr w:type="spellStart"/>
       <w:r>
         <w:rPr>
           <w:rFonts w:ascii="SF UI Display" w:hAnsi="SF UI Display" w:cs="Arial"/>
@@ -1086,40 +710,7 @@
           <w:szCs w:val="22"/>
           <w:lang w:val="en-US"/>
         </w:rPr>
-        <w:t>isTest</w:t>
-      </w:r>
-      <w:proofErr w:type="spellEnd"/>
-      <w:r>
-        <w:rPr>
-          <w:rFonts w:ascii="SF UI Display" w:hAnsi="SF UI Display" w:cs="Arial"/>
-          <w:color w:val="000000"/>
-          <w:sz w:val="22"/>
-          <w:szCs w:val="22"/>
-          <w:lang w:val="en-US"/>
-        </w:rPr>
-        <w:t xml:space="preserve">: </w:t>
-      </w:r>
-      <w:proofErr w:type="spellStart"/>
-      <w:r>
-        <w:rPr>
-          <w:rFonts w:ascii="SF UI Display" w:hAnsi="SF UI Display" w:cs="Arial"/>
-          <w:color w:val="000000"/>
-          <w:sz w:val="22"/>
-          <w:szCs w:val="22"/>
-          <w:lang w:val="en-US"/>
-        </w:rPr>
-        <w:t>boolean</w:t>
-      </w:r>
-      <w:proofErr w:type="spellEnd"/>
-      <w:r>
-        <w:rPr>
-          <w:rFonts w:ascii="SF UI Display" w:hAnsi="SF UI Display" w:cs="Arial"/>
-          <w:color w:val="000000"/>
-          <w:sz w:val="22"/>
-          <w:szCs w:val="22"/>
-          <w:lang w:val="en-US"/>
-        </w:rPr>
-        <w:t xml:space="preserve"> // if accident is a test</w:t>
+        <w:t>isTest: boolean // if accident is a test</w:t>
       </w:r>
     </w:p>
     <w:p>
@@ -1140,7 +731,6 @@
           <w:lang w:val="en-US"/>
         </w:rPr>
       </w:pPr>
-      <w:proofErr w:type="spellStart"/>
       <w:r>
         <w:rPr>
           <w:rFonts w:ascii="SF UI Display" w:hAnsi="SF UI Display" w:cs="Arial"/>
@@ -1149,31 +739,8 @@
           <w:szCs w:val="22"/>
           <w:lang w:val="en-US"/>
         </w:rPr>
-        <w:t>sessionId</w:t>
-      </w:r>
-      <w:proofErr w:type="spellEnd"/>
-      <w:r>
-        <w:rPr>
-          <w:rFonts w:ascii="SF UI Display" w:hAnsi="SF UI Display" w:cs="Arial"/>
-          <w:color w:val="000000"/>
-          <w:sz w:val="22"/>
-          <w:szCs w:val="22"/>
-          <w:lang w:val="en-US"/>
-        </w:rPr>
-        <w:t xml:space="preserve">: string // can also be sent as </w:t>
-      </w:r>
-      <w:proofErr w:type="spellStart"/>
-      <w:r>
-        <w:rPr>
-          <w:rFonts w:ascii="SF UI Display" w:hAnsi="SF UI Display" w:cs="Arial"/>
-          <w:color w:val="000000"/>
-          <w:sz w:val="22"/>
-          <w:szCs w:val="22"/>
-          <w:lang w:val="en-US"/>
-        </w:rPr>
-        <w:t>rideId</w:t>
-      </w:r>
-      <w:proofErr w:type="spellEnd"/>
+        <w:t>sessionId: string // can also be sent as rideId</w:t>
+      </w:r>
     </w:p>
     <w:p>
       <w:pPr>
@@ -1192,36 +759,14 @@
           <w:szCs w:val="22"/>
         </w:rPr>
       </w:pPr>
-      <w:proofErr w:type="spellStart"/>
-      <w:proofErr w:type="gramStart"/>
-      <w:r>
-        <w:rPr>
-          <w:rFonts w:ascii="SF UI Display" w:hAnsi="SF UI Display" w:cs="Arial"/>
-          <w:color w:val="000000"/>
-          <w:sz w:val="22"/>
-          <w:szCs w:val="22"/>
-        </w:rPr>
-        <w:t>shockId</w:t>
-      </w:r>
-      <w:proofErr w:type="spellEnd"/>
-      <w:r>
-        <w:rPr>
-          <w:rFonts w:ascii="SF UI Display" w:hAnsi="SF UI Display" w:cs="Arial"/>
-          <w:color w:val="000000"/>
-          <w:sz w:val="22"/>
-          <w:szCs w:val="22"/>
-        </w:rPr>
-        <w:t>:</w:t>
-      </w:r>
-      <w:proofErr w:type="gramEnd"/>
-      <w:r>
-        <w:rPr>
-          <w:rFonts w:ascii="SF UI Display" w:hAnsi="SF UI Display" w:cs="Arial"/>
-          <w:color w:val="000000"/>
-          <w:sz w:val="22"/>
-          <w:szCs w:val="22"/>
-        </w:rPr>
-        <w:t xml:space="preserve"> string au format UUID</w:t>
+      <w:r>
+        <w:rPr>
+          <w:rFonts w:ascii="SF UI Display" w:hAnsi="SF UI Display" w:cs="Arial"/>
+          <w:color w:val="000000"/>
+          <w:sz w:val="22"/>
+          <w:szCs w:val="22"/>
+        </w:rPr>
+        <w:t>shockId: string au format UUID</w:t>
       </w:r>
     </w:p>
     <w:p>
@@ -1241,36 +786,14 @@
           <w:szCs w:val="22"/>
         </w:rPr>
       </w:pPr>
-      <w:proofErr w:type="spellStart"/>
-      <w:proofErr w:type="gramStart"/>
-      <w:r>
-        <w:rPr>
-          <w:rFonts w:ascii="SF UI Display" w:hAnsi="SF UI Display" w:cs="Arial"/>
-          <w:color w:val="000000"/>
-          <w:sz w:val="22"/>
-          <w:szCs w:val="22"/>
-        </w:rPr>
-        <w:t>appVersion</w:t>
-      </w:r>
-      <w:proofErr w:type="spellEnd"/>
-      <w:r>
-        <w:rPr>
-          <w:rFonts w:ascii="SF UI Display" w:hAnsi="SF UI Display" w:cs="Arial"/>
-          <w:color w:val="000000"/>
-          <w:sz w:val="22"/>
-          <w:szCs w:val="22"/>
-        </w:rPr>
-        <w:t>:</w:t>
-      </w:r>
-      <w:proofErr w:type="gramEnd"/>
-      <w:r>
-        <w:rPr>
-          <w:rFonts w:ascii="SF UI Display" w:hAnsi="SF UI Display" w:cs="Arial"/>
-          <w:color w:val="000000"/>
-          <w:sz w:val="22"/>
-          <w:szCs w:val="22"/>
-        </w:rPr>
-        <w:t xml:space="preserve"> string</w:t>
+      <w:r>
+        <w:rPr>
+          <w:rFonts w:ascii="SF UI Display" w:hAnsi="SF UI Display" w:cs="Arial"/>
+          <w:color w:val="000000"/>
+          <w:sz w:val="22"/>
+          <w:szCs w:val="22"/>
+        </w:rPr>
+        <w:t>appVersion: string</w:t>
       </w:r>
     </w:p>
     <w:p>
@@ -1290,36 +813,14 @@
           <w:szCs w:val="22"/>
         </w:rPr>
       </w:pPr>
-      <w:proofErr w:type="spellStart"/>
-      <w:proofErr w:type="gramStart"/>
-      <w:r>
-        <w:rPr>
-          <w:rFonts w:ascii="SF UI Display" w:hAnsi="SF UI Display" w:cs="Arial"/>
-          <w:color w:val="000000"/>
-          <w:sz w:val="22"/>
-          <w:szCs w:val="22"/>
-        </w:rPr>
-        <w:t>appPlatform</w:t>
-      </w:r>
-      <w:proofErr w:type="spellEnd"/>
-      <w:r>
-        <w:rPr>
-          <w:rFonts w:ascii="SF UI Display" w:hAnsi="SF UI Display" w:cs="Arial"/>
-          <w:color w:val="000000"/>
-          <w:sz w:val="22"/>
-          <w:szCs w:val="22"/>
-        </w:rPr>
-        <w:t>:</w:t>
-      </w:r>
-      <w:proofErr w:type="gramEnd"/>
-      <w:r>
-        <w:rPr>
-          <w:rFonts w:ascii="SF UI Display" w:hAnsi="SF UI Display" w:cs="Arial"/>
-          <w:color w:val="000000"/>
-          <w:sz w:val="22"/>
-          <w:szCs w:val="22"/>
-        </w:rPr>
-        <w:t xml:space="preserve"> string</w:t>
+      <w:r>
+        <w:rPr>
+          <w:rFonts w:ascii="SF UI Display" w:hAnsi="SF UI Display" w:cs="Arial"/>
+          <w:color w:val="000000"/>
+          <w:sz w:val="22"/>
+          <w:szCs w:val="22"/>
+        </w:rPr>
+        <w:t>appPlatform: string</w:t>
       </w:r>
     </w:p>
     <w:p>
@@ -1339,27 +840,14 @@
           <w:szCs w:val="22"/>
         </w:rPr>
       </w:pPr>
-      <w:proofErr w:type="spellStart"/>
-      <w:proofErr w:type="gramStart"/>
-      <w:r>
-        <w:rPr>
-          <w:rFonts w:ascii="SF UI Display" w:hAnsi="SF UI Display" w:cs="Arial"/>
-          <w:color w:val="000000"/>
-          <w:sz w:val="22"/>
-          <w:szCs w:val="22"/>
-        </w:rPr>
-        <w:t>clientTime</w:t>
-      </w:r>
-      <w:proofErr w:type="spellEnd"/>
-      <w:proofErr w:type="gramEnd"/>
-      <w:r>
-        <w:rPr>
-          <w:rFonts w:ascii="SF UI Display" w:hAnsi="SF UI Display" w:cs="Arial"/>
-          <w:color w:val="000000"/>
-          <w:sz w:val="22"/>
-          <w:szCs w:val="22"/>
-        </w:rPr>
-        <w:t xml:space="preserve"> : double // ms</w:t>
+      <w:r>
+        <w:rPr>
+          <w:rFonts w:ascii="SF UI Display" w:hAnsi="SF UI Display" w:cs="Arial"/>
+          <w:color w:val="000000"/>
+          <w:sz w:val="22"/>
+          <w:szCs w:val="22"/>
+        </w:rPr>
+        <w:t>clientTime : double // ms</w:t>
       </w:r>
     </w:p>
     <w:p>
@@ -1379,27 +867,14 @@
           <w:szCs w:val="22"/>
         </w:rPr>
       </w:pPr>
-      <w:proofErr w:type="spellStart"/>
-      <w:proofErr w:type="gramStart"/>
-      <w:r>
-        <w:rPr>
-          <w:rFonts w:ascii="SF UI Display" w:hAnsi="SF UI Display" w:cs="Arial"/>
-          <w:color w:val="000000"/>
-          <w:sz w:val="22"/>
-          <w:szCs w:val="22"/>
-        </w:rPr>
-        <w:t>clientUploadTime</w:t>
-      </w:r>
-      <w:proofErr w:type="spellEnd"/>
-      <w:proofErr w:type="gramEnd"/>
-      <w:r>
-        <w:rPr>
-          <w:rFonts w:ascii="SF UI Display" w:hAnsi="SF UI Display" w:cs="Arial"/>
-          <w:color w:val="000000"/>
-          <w:sz w:val="22"/>
-          <w:szCs w:val="22"/>
-        </w:rPr>
-        <w:t xml:space="preserve"> : double // ms</w:t>
+      <w:r>
+        <w:rPr>
+          <w:rFonts w:ascii="SF UI Display" w:hAnsi="SF UI Display" w:cs="Arial"/>
+          <w:color w:val="000000"/>
+          <w:sz w:val="22"/>
+          <w:szCs w:val="22"/>
+        </w:rPr>
+        <w:t>clientUploadTime : double // ms</w:t>
       </w:r>
     </w:p>
     <w:p>
@@ -1419,36 +894,14 @@
           <w:szCs w:val="22"/>
         </w:rPr>
       </w:pPr>
-      <w:proofErr w:type="spellStart"/>
-      <w:proofErr w:type="gramStart"/>
-      <w:r>
-        <w:rPr>
-          <w:rFonts w:ascii="SF UI Display" w:hAnsi="SF UI Display" w:cs="Arial"/>
-          <w:color w:val="000000"/>
-          <w:sz w:val="22"/>
-          <w:szCs w:val="22"/>
-        </w:rPr>
-        <w:t>lastLocations</w:t>
-      </w:r>
-      <w:proofErr w:type="spellEnd"/>
-      <w:r>
-        <w:rPr>
-          <w:rFonts w:ascii="SF UI Display" w:hAnsi="SF UI Display" w:cs="Arial"/>
-          <w:color w:val="000000"/>
-          <w:sz w:val="22"/>
-          <w:szCs w:val="22"/>
-        </w:rPr>
-        <w:t>:</w:t>
-      </w:r>
-      <w:proofErr w:type="gramEnd"/>
-      <w:r>
-        <w:rPr>
-          <w:rFonts w:ascii="SF UI Display" w:hAnsi="SF UI Display" w:cs="Arial"/>
-          <w:color w:val="000000"/>
-          <w:sz w:val="22"/>
-          <w:szCs w:val="22"/>
-        </w:rPr>
-        <w:t xml:space="preserve"> Location[] // Les </w:t>
+      <w:r>
+        <w:rPr>
+          <w:rFonts w:ascii="SF UI Display" w:hAnsi="SF UI Display" w:cs="Arial"/>
+          <w:color w:val="000000"/>
+          <w:sz w:val="22"/>
+          <w:szCs w:val="22"/>
+        </w:rPr>
+        <w:t xml:space="preserve">lastLocations: Location[] // Les </w:t>
       </w:r>
       <w:r>
         <w:rPr>
@@ -1528,27 +981,7 @@
           <w:sz w:val="22"/>
           <w:szCs w:val="22"/>
         </w:rPr>
-        <w:t xml:space="preserve">. Le </w:t>
-      </w:r>
-      <w:proofErr w:type="spellStart"/>
-      <w:r>
-        <w:rPr>
-          <w:rFonts w:ascii="SF UI Display" w:hAnsi="SF UI Display" w:cs="Arial"/>
-          <w:color w:val="000000"/>
-          <w:sz w:val="22"/>
-          <w:szCs w:val="22"/>
-        </w:rPr>
-        <w:t>timestamp</w:t>
-      </w:r>
-      <w:proofErr w:type="spellEnd"/>
-      <w:r>
-        <w:rPr>
-          <w:rFonts w:ascii="SF UI Display" w:hAnsi="SF UI Display" w:cs="Arial"/>
-          <w:color w:val="000000"/>
-          <w:sz w:val="22"/>
-          <w:szCs w:val="22"/>
-        </w:rPr>
-        <w:t xml:space="preserve"> de location doit être arrondi à la minute.</w:t>
+        <w:t>. Le timestamp de location doit être arrondi à la minute.</w:t>
       </w:r>
     </w:p>
     <w:p>
@@ -1568,37 +1001,15 @@
           <w:szCs w:val="22"/>
         </w:rPr>
       </w:pPr>
-      <w:proofErr w:type="gramStart"/>
-      <w:r>
-        <w:rPr>
-          <w:rFonts w:ascii="SF UI Display" w:hAnsi="SF UI Display" w:cs="Arial"/>
-          <w:color w:val="000000"/>
-          <w:sz w:val="22"/>
-          <w:szCs w:val="22"/>
-        </w:rPr>
-        <w:t>latitude:</w:t>
-      </w:r>
-      <w:proofErr w:type="gramEnd"/>
-      <w:r>
-        <w:rPr>
-          <w:rFonts w:ascii="SF UI Display" w:hAnsi="SF UI Display" w:cs="Arial"/>
-          <w:color w:val="000000"/>
-          <w:sz w:val="22"/>
-          <w:szCs w:val="22"/>
-        </w:rPr>
-        <w:t xml:space="preserve"> </w:t>
-      </w:r>
-      <w:proofErr w:type="spellStart"/>
-      <w:r>
-        <w:rPr>
-          <w:rFonts w:ascii="SF UI Display" w:hAnsi="SF UI Display" w:cs="Arial"/>
-          <w:color w:val="000000"/>
-          <w:sz w:val="22"/>
-          <w:szCs w:val="22"/>
-        </w:rPr>
-        <w:t>decimal</w:t>
-      </w:r>
-      <w:proofErr w:type="spellEnd"/>
+      <w:r>
+        <w:rPr>
+          <w:rFonts w:ascii="SF UI Display" w:hAnsi="SF UI Display" w:cs="Arial"/>
+          <w:color w:val="000000"/>
+          <w:sz w:val="22"/>
+          <w:szCs w:val="22"/>
+        </w:rPr>
+        <w:t>latitude: decimal</w:t>
+      </w:r>
     </w:p>
     <w:p>
       <w:pPr>
@@ -1617,37 +1028,15 @@
           <w:szCs w:val="22"/>
         </w:rPr>
       </w:pPr>
-      <w:proofErr w:type="gramStart"/>
-      <w:r>
-        <w:rPr>
-          <w:rFonts w:ascii="SF UI Display" w:hAnsi="SF UI Display" w:cs="Arial"/>
-          <w:color w:val="000000"/>
-          <w:sz w:val="22"/>
-          <w:szCs w:val="22"/>
-        </w:rPr>
-        <w:t>longitude:</w:t>
-      </w:r>
-      <w:proofErr w:type="gramEnd"/>
-      <w:r>
-        <w:rPr>
-          <w:rFonts w:ascii="SF UI Display" w:hAnsi="SF UI Display" w:cs="Arial"/>
-          <w:color w:val="000000"/>
-          <w:sz w:val="22"/>
-          <w:szCs w:val="22"/>
-        </w:rPr>
-        <w:t xml:space="preserve"> </w:t>
-      </w:r>
-      <w:proofErr w:type="spellStart"/>
-      <w:r>
-        <w:rPr>
-          <w:rFonts w:ascii="SF UI Display" w:hAnsi="SF UI Display" w:cs="Arial"/>
-          <w:color w:val="000000"/>
-          <w:sz w:val="22"/>
-          <w:szCs w:val="22"/>
-        </w:rPr>
-        <w:t>decimal</w:t>
-      </w:r>
-      <w:proofErr w:type="spellEnd"/>
+      <w:r>
+        <w:rPr>
+          <w:rFonts w:ascii="SF UI Display" w:hAnsi="SF UI Display" w:cs="Arial"/>
+          <w:color w:val="000000"/>
+          <w:sz w:val="22"/>
+          <w:szCs w:val="22"/>
+        </w:rPr>
+        <w:t>longitude: decimal</w:t>
+      </w:r>
     </w:p>
     <w:p>
       <w:pPr>
@@ -1666,48 +1055,15 @@
           <w:szCs w:val="22"/>
         </w:rPr>
       </w:pPr>
-      <w:proofErr w:type="spellStart"/>
-      <w:proofErr w:type="gramStart"/>
-      <w:r>
-        <w:rPr>
-          <w:rFonts w:ascii="SF UI Display" w:hAnsi="SF UI Display" w:cs="Arial"/>
-          <w:color w:val="000000"/>
-          <w:sz w:val="22"/>
-          <w:szCs w:val="22"/>
-        </w:rPr>
-        <w:t>accuracy</w:t>
-      </w:r>
-      <w:proofErr w:type="spellEnd"/>
-      <w:r>
-        <w:rPr>
-          <w:rFonts w:ascii="SF UI Display" w:hAnsi="SF UI Display" w:cs="Arial"/>
-          <w:color w:val="000000"/>
-          <w:sz w:val="22"/>
-          <w:szCs w:val="22"/>
-        </w:rPr>
-        <w:t>:</w:t>
-      </w:r>
-      <w:proofErr w:type="gramEnd"/>
-      <w:r>
-        <w:rPr>
-          <w:rFonts w:ascii="SF UI Display" w:hAnsi="SF UI Display" w:cs="Arial"/>
-          <w:color w:val="000000"/>
-          <w:sz w:val="22"/>
-          <w:szCs w:val="22"/>
-        </w:rPr>
-        <w:t xml:space="preserve"> </w:t>
-      </w:r>
-      <w:proofErr w:type="spellStart"/>
-      <w:r>
-        <w:rPr>
-          <w:rFonts w:ascii="SF UI Display" w:hAnsi="SF UI Display" w:cs="Arial"/>
-          <w:color w:val="000000"/>
-          <w:sz w:val="22"/>
-          <w:szCs w:val="22"/>
-        </w:rPr>
-        <w:t>decimal</w:t>
-      </w:r>
-      <w:proofErr w:type="spellEnd"/>
+      <w:r>
+        <w:rPr>
+          <w:rFonts w:ascii="SF UI Display" w:hAnsi="SF UI Display" w:cs="Arial"/>
+          <w:color w:val="000000"/>
+          <w:sz w:val="22"/>
+          <w:szCs w:val="22"/>
+        </w:rPr>
+        <w:t>accuracy: decimal</w:t>
+      </w:r>
     </w:p>
     <w:p>
       <w:pPr>
@@ -1726,56 +1082,14 @@
           <w:szCs w:val="22"/>
         </w:rPr>
       </w:pPr>
-      <w:proofErr w:type="spellStart"/>
-      <w:proofErr w:type="gramStart"/>
-      <w:r>
-        <w:rPr>
-          <w:rFonts w:ascii="SF UI Display" w:hAnsi="SF UI Display" w:cs="Arial"/>
-          <w:color w:val="000000"/>
-          <w:sz w:val="22"/>
-          <w:szCs w:val="22"/>
-        </w:rPr>
-        <w:t>timestamp</w:t>
-      </w:r>
-      <w:proofErr w:type="spellEnd"/>
-      <w:r>
-        <w:rPr>
-          <w:rFonts w:ascii="SF UI Display" w:hAnsi="SF UI Display" w:cs="Arial"/>
-          <w:color w:val="000000"/>
-          <w:sz w:val="22"/>
-          <w:szCs w:val="22"/>
-        </w:rPr>
-        <w:t>:</w:t>
-      </w:r>
-      <w:proofErr w:type="gramEnd"/>
-      <w:r>
-        <w:rPr>
-          <w:rFonts w:ascii="SF UI Display" w:hAnsi="SF UI Display" w:cs="Arial"/>
-          <w:color w:val="000000"/>
-          <w:sz w:val="22"/>
-          <w:szCs w:val="22"/>
-        </w:rPr>
-        <w:t xml:space="preserve"> </w:t>
-      </w:r>
-      <w:proofErr w:type="spellStart"/>
-      <w:r>
-        <w:rPr>
-          <w:rFonts w:ascii="SF UI Display" w:hAnsi="SF UI Display" w:cs="Arial"/>
-          <w:color w:val="000000"/>
-          <w:sz w:val="22"/>
-          <w:szCs w:val="22"/>
-        </w:rPr>
-        <w:t>int</w:t>
-      </w:r>
-      <w:proofErr w:type="spellEnd"/>
-      <w:r>
-        <w:rPr>
-          <w:rFonts w:ascii="SF UI Display" w:hAnsi="SF UI Display" w:cs="Arial"/>
-          <w:color w:val="000000"/>
-          <w:sz w:val="22"/>
-          <w:szCs w:val="22"/>
-        </w:rPr>
-        <w:t xml:space="preserve"> // ms</w:t>
+      <w:r>
+        <w:rPr>
+          <w:rFonts w:ascii="SF UI Display" w:hAnsi="SF UI Display" w:cs="Arial"/>
+          <w:color w:val="000000"/>
+          <w:sz w:val="22"/>
+          <w:szCs w:val="22"/>
+        </w:rPr>
+        <w:t>timestamp: int // ms</w:t>
       </w:r>
     </w:p>
     <w:p>
@@ -1795,36 +1109,14 @@
           <w:szCs w:val="22"/>
         </w:rPr>
       </w:pPr>
-      <w:proofErr w:type="spellStart"/>
-      <w:proofErr w:type="gramStart"/>
-      <w:r>
-        <w:rPr>
-          <w:rFonts w:ascii="SF UI Display" w:hAnsi="SF UI Display" w:cs="Arial"/>
-          <w:color w:val="000000"/>
-          <w:sz w:val="22"/>
-          <w:szCs w:val="22"/>
-        </w:rPr>
-        <w:t>brandName</w:t>
-      </w:r>
-      <w:proofErr w:type="spellEnd"/>
-      <w:r>
-        <w:rPr>
-          <w:rFonts w:ascii="SF UI Display" w:hAnsi="SF UI Display" w:cs="Arial"/>
-          <w:color w:val="000000"/>
-          <w:sz w:val="22"/>
-          <w:szCs w:val="22"/>
-        </w:rPr>
-        <w:t>:</w:t>
-      </w:r>
-      <w:proofErr w:type="gramEnd"/>
-      <w:r>
-        <w:rPr>
-          <w:rFonts w:ascii="SF UI Display" w:hAnsi="SF UI Display" w:cs="Arial"/>
-          <w:color w:val="000000"/>
-          <w:sz w:val="22"/>
-          <w:szCs w:val="22"/>
-        </w:rPr>
-        <w:t xml:space="preserve"> string (“Kawasaki”)</w:t>
+      <w:r>
+        <w:rPr>
+          <w:rFonts w:ascii="SF UI Display" w:hAnsi="SF UI Display" w:cs="Arial"/>
+          <w:color w:val="000000"/>
+          <w:sz w:val="22"/>
+          <w:szCs w:val="22"/>
+        </w:rPr>
+        <w:t>brandName: string (“Kawasaki”)</w:t>
       </w:r>
     </w:p>
     <w:p>
@@ -1844,36 +1136,14 @@
           <w:szCs w:val="22"/>
         </w:rPr>
       </w:pPr>
-      <w:proofErr w:type="spellStart"/>
-      <w:proofErr w:type="gramStart"/>
-      <w:r>
-        <w:rPr>
-          <w:rFonts w:ascii="SF UI Display" w:hAnsi="SF UI Display" w:cs="Arial"/>
-          <w:color w:val="000000"/>
-          <w:sz w:val="22"/>
-          <w:szCs w:val="22"/>
-        </w:rPr>
-        <w:t>modelName</w:t>
-      </w:r>
-      <w:proofErr w:type="spellEnd"/>
-      <w:r>
-        <w:rPr>
-          <w:rFonts w:ascii="SF UI Display" w:hAnsi="SF UI Display" w:cs="Arial"/>
-          <w:color w:val="000000"/>
-          <w:sz w:val="22"/>
-          <w:szCs w:val="22"/>
-        </w:rPr>
-        <w:t>:</w:t>
-      </w:r>
-      <w:proofErr w:type="gramEnd"/>
-      <w:r>
-        <w:rPr>
-          <w:rFonts w:ascii="SF UI Display" w:hAnsi="SF UI Display" w:cs="Arial"/>
-          <w:color w:val="000000"/>
-          <w:sz w:val="22"/>
-          <w:szCs w:val="22"/>
-        </w:rPr>
-        <w:t xml:space="preserve"> string (“ER6”)</w:t>
+      <w:r>
+        <w:rPr>
+          <w:rFonts w:ascii="SF UI Display" w:hAnsi="SF UI Display" w:cs="Arial"/>
+          <w:color w:val="000000"/>
+          <w:sz w:val="22"/>
+          <w:szCs w:val="22"/>
+        </w:rPr>
+        <w:t>modelName: string (“ER6”)</w:t>
       </w:r>
     </w:p>
     <w:p>
@@ -1892,7 +1162,6 @@
           <w:rFonts w:ascii="SF UI Display" w:hAnsi="SF UI Display"/>
         </w:rPr>
       </w:pPr>
-      <w:proofErr w:type="spellStart"/>
       <w:r>
         <w:rPr>
           <w:rFonts w:ascii="SF UI Display" w:hAnsi="SF UI Display" w:cs="Arial"/>
@@ -1902,67 +1171,7 @@
           <w:sz w:val="22"/>
           <w:szCs w:val="22"/>
         </w:rPr>
-        <w:t>Response</w:t>
-      </w:r>
-      <w:proofErr w:type="spellEnd"/>
-      <w:r>
-        <w:rPr>
-          <w:rFonts w:ascii="SF UI Display" w:hAnsi="SF UI Display" w:cs="Arial"/>
-          <w:b/>
-          <w:bCs/>
-          <w:color w:val="000000"/>
-          <w:sz w:val="22"/>
-          <w:szCs w:val="22"/>
-        </w:rPr>
-        <w:t xml:space="preserve"> </w:t>
-      </w:r>
-      <w:proofErr w:type="spellStart"/>
-      <w:r>
-        <w:rPr>
-          <w:rFonts w:ascii="SF UI Display" w:hAnsi="SF UI Display" w:cs="Arial"/>
-          <w:b/>
-          <w:bCs/>
-          <w:color w:val="000000"/>
-          <w:sz w:val="22"/>
-          <w:szCs w:val="22"/>
-        </w:rPr>
-        <w:t>status</w:t>
-      </w:r>
-      <w:proofErr w:type="spellEnd"/>
-      <w:r>
-        <w:rPr>
-          <w:rFonts w:ascii="SF UI Display" w:hAnsi="SF UI Display" w:cs="Arial"/>
-          <w:b/>
-          <w:bCs/>
-          <w:color w:val="000000"/>
-          <w:sz w:val="22"/>
-          <w:szCs w:val="22"/>
-        </w:rPr>
-        <w:t xml:space="preserve"> </w:t>
-      </w:r>
-      <w:proofErr w:type="gramStart"/>
-      <w:r>
-        <w:rPr>
-          <w:rFonts w:ascii="SF UI Display" w:hAnsi="SF UI Display" w:cs="Arial"/>
-          <w:b/>
-          <w:bCs/>
-          <w:color w:val="000000"/>
-          <w:sz w:val="22"/>
-          <w:szCs w:val="22"/>
-        </w:rPr>
-        <w:t>code:</w:t>
-      </w:r>
-      <w:proofErr w:type="gramEnd"/>
-      <w:r>
-        <w:rPr>
-          <w:rFonts w:ascii="SF UI Display" w:hAnsi="SF UI Display" w:cs="Arial"/>
-          <w:b/>
-          <w:bCs/>
-          <w:color w:val="000000"/>
-          <w:sz w:val="22"/>
-          <w:szCs w:val="22"/>
-        </w:rPr>
-        <w:t xml:space="preserve"> </w:t>
+        <w:t xml:space="preserve">Response status code: </w:t>
       </w:r>
       <w:r>
         <w:rPr>
@@ -2037,19 +1246,8 @@
           <w:sz w:val="22"/>
           <w:szCs w:val="22"/>
         </w:rPr>
-        <w:t xml:space="preserve">Enregistrer </w:t>
-      </w:r>
-      <w:proofErr w:type="spellStart"/>
-      <w:r>
-        <w:rPr>
-          <w:rFonts w:ascii="SF UI Display" w:hAnsi="SF UI Display" w:cs="Arial"/>
-          <w:color w:val="000000"/>
-          <w:sz w:val="22"/>
-          <w:szCs w:val="22"/>
-        </w:rPr>
-        <w:t>serverUploadTime</w:t>
-      </w:r>
-      <w:proofErr w:type="spellEnd"/>
+        <w:t>Enregistrer serverUploadTime</w:t>
+      </w:r>
     </w:p>
     <w:p>
       <w:pPr>
@@ -2102,19 +1300,8 @@
           <w:sz w:val="22"/>
           <w:szCs w:val="22"/>
         </w:rPr>
-        <w:t>Vérifier l’</w:t>
-      </w:r>
-      <w:proofErr w:type="spellStart"/>
-      <w:r>
-        <w:rPr>
-          <w:rFonts w:ascii="SF UI Display" w:hAnsi="SF UI Display" w:cs="Arial"/>
-          <w:color w:val="000000"/>
-          <w:sz w:val="22"/>
-          <w:szCs w:val="22"/>
-        </w:rPr>
-        <w:t>idToken</w:t>
-      </w:r>
-      <w:proofErr w:type="spellEnd"/>
+        <w:t>Vérifier l’idToken</w:t>
+      </w:r>
     </w:p>
     <w:p>
       <w:pPr>
@@ -2140,38 +1327,7 @@
           <w:sz w:val="22"/>
           <w:szCs w:val="22"/>
         </w:rPr>
-        <w:t xml:space="preserve">Si erreur id </w:t>
-      </w:r>
-      <w:proofErr w:type="spellStart"/>
-      <w:proofErr w:type="gramStart"/>
-      <w:r>
-        <w:rPr>
-          <w:rFonts w:ascii="SF UI Display" w:hAnsi="SF UI Display" w:cs="Arial"/>
-          <w:color w:val="000000"/>
-          <w:sz w:val="22"/>
-          <w:szCs w:val="22"/>
-        </w:rPr>
-        <w:t>token</w:t>
-      </w:r>
-      <w:proofErr w:type="spellEnd"/>
-      <w:r>
-        <w:rPr>
-          <w:rFonts w:ascii="SF UI Display" w:hAnsi="SF UI Display" w:cs="Arial"/>
-          <w:color w:val="000000"/>
-          <w:sz w:val="22"/>
-          <w:szCs w:val="22"/>
-        </w:rPr>
-        <w:t>:</w:t>
-      </w:r>
-      <w:proofErr w:type="gramEnd"/>
-      <w:r>
-        <w:rPr>
-          <w:rFonts w:ascii="SF UI Display" w:hAnsi="SF UI Display" w:cs="Arial"/>
-          <w:color w:val="000000"/>
-          <w:sz w:val="22"/>
-          <w:szCs w:val="22"/>
-        </w:rPr>
-        <w:t xml:space="preserve"> renvoyer 401</w:t>
+        <w:t>Si erreur id token: renvoyer 401</w:t>
       </w:r>
     </w:p>
     <w:p>
@@ -2225,27 +1381,7 @@
           <w:sz w:val="22"/>
           <w:szCs w:val="22"/>
         </w:rPr>
-        <w:t xml:space="preserve">Si erreur de </w:t>
-      </w:r>
-      <w:proofErr w:type="gramStart"/>
-      <w:r>
-        <w:rPr>
-          <w:rFonts w:ascii="SF UI Display" w:hAnsi="SF UI Display" w:cs="Arial"/>
-          <w:color w:val="000000"/>
-          <w:sz w:val="22"/>
-          <w:szCs w:val="22"/>
-        </w:rPr>
-        <w:t>données:</w:t>
-      </w:r>
-      <w:proofErr w:type="gramEnd"/>
-      <w:r>
-        <w:rPr>
-          <w:rFonts w:ascii="SF UI Display" w:hAnsi="SF UI Display" w:cs="Arial"/>
-          <w:color w:val="000000"/>
-          <w:sz w:val="22"/>
-          <w:szCs w:val="22"/>
-        </w:rPr>
-        <w:t xml:space="preserve"> renvoyer 400</w:t>
+        <w:t>Si erreur de données: renvoyer 400</w:t>
       </w:r>
     </w:p>
     <w:p>
@@ -2265,25 +1401,14 @@
           <w:szCs w:val="22"/>
         </w:rPr>
       </w:pPr>
-      <w:proofErr w:type="spellStart"/>
-      <w:r>
-        <w:rPr>
-          <w:rFonts w:ascii="SF UI Display" w:hAnsi="SF UI Display" w:cs="Arial"/>
-          <w:color w:val="000000"/>
-          <w:sz w:val="22"/>
-          <w:szCs w:val="22"/>
-        </w:rPr>
-        <w:t>Build</w:t>
-      </w:r>
-      <w:proofErr w:type="spellEnd"/>
-      <w:r>
-        <w:rPr>
-          <w:rFonts w:ascii="SF UI Display" w:hAnsi="SF UI Display" w:cs="Arial"/>
-          <w:color w:val="000000"/>
-          <w:sz w:val="22"/>
-          <w:szCs w:val="22"/>
-        </w:rPr>
-        <w:t xml:space="preserve"> XML pour IMA</w:t>
+      <w:r>
+        <w:rPr>
+          <w:rFonts w:ascii="SF UI Display" w:hAnsi="SF UI Display" w:cs="Arial"/>
+          <w:color w:val="000000"/>
+          <w:sz w:val="22"/>
+          <w:szCs w:val="22"/>
+        </w:rPr>
+        <w:t>Build XML pour IMA</w:t>
       </w:r>
     </w:p>
     <w:p>
@@ -2364,27 +1489,7 @@
           <w:sz w:val="22"/>
           <w:szCs w:val="22"/>
         </w:rPr>
-        <w:t xml:space="preserve">Envoyer le XML à IMA (config </w:t>
-      </w:r>
-      <w:proofErr w:type="spellStart"/>
-      <w:r>
-        <w:rPr>
-          <w:rFonts w:ascii="SF UI Display" w:hAnsi="SF UI Display" w:cs="Arial"/>
-          <w:color w:val="000000"/>
-          <w:sz w:val="22"/>
-          <w:szCs w:val="22"/>
-        </w:rPr>
-        <w:t>staging</w:t>
-      </w:r>
-      <w:proofErr w:type="spellEnd"/>
-      <w:r>
-        <w:rPr>
-          <w:rFonts w:ascii="SF UI Display" w:hAnsi="SF UI Display" w:cs="Arial"/>
-          <w:color w:val="000000"/>
-          <w:sz w:val="22"/>
-          <w:szCs w:val="22"/>
-        </w:rPr>
-        <w:t xml:space="preserve"> seulement) CRITICAL</w:t>
+        <w:t>Envoyer le XML à IMA (config staging seulement) CRITICAL</w:t>
       </w:r>
     </w:p>
     <w:p>
@@ -2432,67 +1537,7 @@
           <w:sz w:val="22"/>
           <w:szCs w:val="22"/>
         </w:rPr>
-        <w:t xml:space="preserve"> (pour déclencher la chaine </w:t>
-      </w:r>
-      <w:proofErr w:type="spellStart"/>
-      <w:r>
-        <w:rPr>
-          <w:rFonts w:ascii="SF UI Display" w:hAnsi="SF UI Display" w:cs="Arial"/>
-          <w:color w:val="000000"/>
-          <w:sz w:val="22"/>
-          <w:szCs w:val="22"/>
-        </w:rPr>
-        <w:t>Zapier</w:t>
-      </w:r>
-      <w:proofErr w:type="spellEnd"/>
-      <w:r>
-        <w:rPr>
-          <w:rFonts w:ascii="SF UI Display" w:hAnsi="SF UI Display" w:cs="Arial"/>
-          <w:color w:val="000000"/>
-          <w:sz w:val="22"/>
-          <w:szCs w:val="22"/>
-        </w:rPr>
-        <w:t xml:space="preserve">), (config </w:t>
-      </w:r>
-      <w:proofErr w:type="spellStart"/>
-      <w:r>
-        <w:rPr>
-          <w:rFonts w:ascii="SF UI Display" w:hAnsi="SF UI Display" w:cs="Arial"/>
-          <w:color w:val="000000"/>
-          <w:sz w:val="22"/>
-          <w:szCs w:val="22"/>
-        </w:rPr>
-        <w:t>staging</w:t>
-      </w:r>
-      <w:proofErr w:type="spellEnd"/>
-      <w:r>
-        <w:rPr>
-          <w:rFonts w:ascii="SF UI Display" w:hAnsi="SF UI Display" w:cs="Arial"/>
-          <w:color w:val="000000"/>
-          <w:sz w:val="22"/>
-          <w:szCs w:val="22"/>
-        </w:rPr>
-        <w:t xml:space="preserve"> et production seulement), comme dans le </w:t>
-      </w:r>
-      <w:proofErr w:type="spellStart"/>
-      <w:r>
-        <w:rPr>
-          <w:rFonts w:ascii="SF UI Display" w:hAnsi="SF UI Display" w:cs="Arial"/>
-          <w:color w:val="000000"/>
-          <w:sz w:val="22"/>
-          <w:szCs w:val="22"/>
-        </w:rPr>
-        <w:t>worker</w:t>
-      </w:r>
-      <w:proofErr w:type="spellEnd"/>
-      <w:r>
-        <w:rPr>
-          <w:rFonts w:ascii="SF UI Display" w:hAnsi="SF UI Display" w:cs="Arial"/>
-          <w:color w:val="000000"/>
-          <w:sz w:val="22"/>
-          <w:szCs w:val="22"/>
-        </w:rPr>
-        <w:t>.  CRITICAL</w:t>
+        <w:t xml:space="preserve"> (pour déclencher la chaine Zapier), (config staging et production seulement), comme dans le worker.  CRITICAL</w:t>
       </w:r>
     </w:p>
     <w:p>
@@ -2519,27 +1564,7 @@
           <w:sz w:val="22"/>
           <w:szCs w:val="22"/>
         </w:rPr>
-        <w:t>Contacter healthchecks.io si test=</w:t>
-      </w:r>
-      <w:proofErr w:type="spellStart"/>
-      <w:r>
-        <w:rPr>
-          <w:rFonts w:ascii="SF UI Display" w:hAnsi="SF UI Display" w:cs="Arial"/>
-          <w:color w:val="000000"/>
-          <w:sz w:val="22"/>
-          <w:szCs w:val="22"/>
-        </w:rPr>
-        <w:t>true</w:t>
-      </w:r>
-      <w:proofErr w:type="spellEnd"/>
-      <w:r>
-        <w:rPr>
-          <w:rFonts w:ascii="SF UI Display" w:hAnsi="SF UI Display" w:cs="Arial"/>
-          <w:color w:val="000000"/>
-          <w:sz w:val="22"/>
-          <w:szCs w:val="22"/>
-        </w:rPr>
-        <w:t xml:space="preserve"> (config différentes par environnement)</w:t>
+        <w:t>Contacter healthchecks.io si test=true (config différentes par environnement)</w:t>
       </w:r>
     </w:p>
     <w:p>
@@ -2593,27 +1618,7 @@
           <w:sz w:val="22"/>
           <w:szCs w:val="22"/>
         </w:rPr>
-        <w:t xml:space="preserve">Ensuite, poster les infos sur l’interface algorithme (on fait ça après avoir retourné 204 car la télémétrie n’est pas critique), </w:t>
-      </w:r>
-      <w:proofErr w:type="spellStart"/>
-      <w:r>
-        <w:rPr>
-          <w:rFonts w:ascii="SF UI Display" w:hAnsi="SF UI Display" w:cs="Arial"/>
-          <w:color w:val="000000"/>
-          <w:sz w:val="22"/>
-          <w:szCs w:val="22"/>
-        </w:rPr>
-        <w:t>cf</w:t>
-      </w:r>
-      <w:proofErr w:type="spellEnd"/>
-      <w:r>
-        <w:rPr>
-          <w:rFonts w:ascii="SF UI Display" w:hAnsi="SF UI Display" w:cs="Arial"/>
-          <w:color w:val="000000"/>
-          <w:sz w:val="22"/>
-          <w:szCs w:val="22"/>
-        </w:rPr>
-        <w:t xml:space="preserve"> </w:t>
+        <w:t xml:space="preserve">Ensuite, poster les infos sur l’interface algorithme (on fait ça après avoir retourné 204 car la télémétrie n’est pas critique), cf </w:t>
       </w:r>
       <w:hyperlink r:id="rId7" w:history="1">
         <w:r>
@@ -2698,39 +1703,8 @@
           <w:sz w:val="22"/>
           <w:szCs w:val="22"/>
         </w:rPr>
-        <w:t xml:space="preserve">IMA service : </w:t>
-      </w:r>
-      <w:proofErr w:type="spellStart"/>
-      <w:r>
-        <w:rPr>
-          <w:rFonts w:ascii="SF UI Display" w:hAnsi="SF UI Display" w:cs="Arial"/>
-          <w:color w:val="000000"/>
-          <w:sz w:val="22"/>
-          <w:szCs w:val="22"/>
-        </w:rPr>
-        <w:t>build</w:t>
-      </w:r>
-      <w:proofErr w:type="spellEnd"/>
-      <w:r>
-        <w:rPr>
-          <w:rFonts w:ascii="SF UI Display" w:hAnsi="SF UI Display" w:cs="Arial"/>
-          <w:color w:val="000000"/>
-          <w:sz w:val="22"/>
-          <w:szCs w:val="22"/>
-        </w:rPr>
-        <w:t xml:space="preserve">, check, </w:t>
-      </w:r>
-      <w:proofErr w:type="spellStart"/>
-      <w:r>
-        <w:rPr>
-          <w:rFonts w:ascii="SF UI Display" w:hAnsi="SF UI Display" w:cs="Arial"/>
-          <w:color w:val="000000"/>
-          <w:sz w:val="22"/>
-          <w:szCs w:val="22"/>
-        </w:rPr>
-        <w:t>send</w:t>
-      </w:r>
-      <w:proofErr w:type="spellEnd"/>
+        <w:t>IMA service : build, check, send</w:t>
+      </w:r>
     </w:p>
     <w:p>
       <w:pPr>
@@ -2757,19 +1731,8 @@
           <w:szCs w:val="22"/>
         </w:rPr>
         <w:lastRenderedPageBreak/>
-        <w:t xml:space="preserve">Email service : </w:t>
-      </w:r>
-      <w:proofErr w:type="spellStart"/>
-      <w:r>
-        <w:rPr>
-          <w:rFonts w:ascii="SF UI Display" w:hAnsi="SF UI Display" w:cs="Arial"/>
-          <w:color w:val="000000"/>
-          <w:sz w:val="22"/>
-          <w:szCs w:val="22"/>
-        </w:rPr>
-        <w:t>send</w:t>
-      </w:r>
-      <w:proofErr w:type="spellEnd"/>
+        <w:t>Email service : send</w:t>
+      </w:r>
     </w:p>
     <w:p>
       <w:pPr>
@@ -2788,39 +1751,15 @@
           <w:szCs w:val="22"/>
         </w:rPr>
       </w:pPr>
-      <w:proofErr w:type="spellStart"/>
-      <w:proofErr w:type="gramStart"/>
-      <w:r>
-        <w:rPr>
-          <w:rFonts w:ascii="SF UI Display" w:hAnsi="SF UI Display" w:cs="Arial"/>
-          <w:color w:val="000000"/>
-          <w:sz w:val="22"/>
-          <w:szCs w:val="22"/>
-        </w:rPr>
-        <w:t>angel</w:t>
-      </w:r>
-      <w:proofErr w:type="spellEnd"/>
-      <w:proofErr w:type="gramEnd"/>
-      <w:r>
-        <w:rPr>
-          <w:rFonts w:ascii="SF UI Display" w:hAnsi="SF UI Display" w:cs="Arial"/>
-          <w:color w:val="000000"/>
-          <w:sz w:val="22"/>
-          <w:szCs w:val="22"/>
-        </w:rPr>
-        <w:t xml:space="preserve">-api service : </w:t>
-      </w:r>
-      <w:proofErr w:type="spellStart"/>
-      <w:r>
-        <w:rPr>
-          <w:rFonts w:ascii="SF UI Display" w:hAnsi="SF UI Display" w:cs="Arial"/>
-          <w:color w:val="000000"/>
-          <w:sz w:val="22"/>
-          <w:szCs w:val="22"/>
-        </w:rPr>
-        <w:t>send</w:t>
-      </w:r>
-      <w:proofErr w:type="spellEnd"/>
+      <w:r>
+        <w:rPr>
+          <w:rFonts w:ascii="SF UI Display" w:hAnsi="SF UI Display" w:cs="Arial"/>
+          <w:color w:val="000000"/>
+          <w:sz w:val="22"/>
+          <w:szCs w:val="22"/>
+        </w:rPr>
+        <w:t>angel-api service : send</w:t>
+      </w:r>
     </w:p>
     <w:p>
       <w:pPr>
@@ -2839,57 +1778,15 @@
           <w:szCs w:val="22"/>
         </w:rPr>
       </w:pPr>
-      <w:proofErr w:type="gramStart"/>
-      <w:r>
-        <w:rPr>
-          <w:rFonts w:ascii="SF UI Display" w:hAnsi="SF UI Display" w:cs="Arial"/>
-          <w:color w:val="000000"/>
-          <w:sz w:val="22"/>
-          <w:szCs w:val="22"/>
-        </w:rPr>
-        <w:t>http</w:t>
-      </w:r>
-      <w:proofErr w:type="gramEnd"/>
-      <w:r>
-        <w:rPr>
-          <w:rFonts w:ascii="SF UI Display" w:hAnsi="SF UI Display" w:cs="Arial"/>
-          <w:color w:val="000000"/>
-          <w:sz w:val="22"/>
-          <w:szCs w:val="22"/>
-        </w:rPr>
-        <w:t xml:space="preserve"> service : </w:t>
-      </w:r>
-      <w:proofErr w:type="spellStart"/>
-      <w:r>
-        <w:rPr>
-          <w:rFonts w:ascii="SF UI Display" w:hAnsi="SF UI Display" w:cs="Arial"/>
-          <w:color w:val="000000"/>
-          <w:sz w:val="22"/>
-          <w:szCs w:val="22"/>
-        </w:rPr>
-        <w:t>send</w:t>
-      </w:r>
-      <w:proofErr w:type="spellEnd"/>
-      <w:r>
-        <w:rPr>
-          <w:rFonts w:ascii="SF UI Display" w:hAnsi="SF UI Display" w:cs="Arial"/>
-          <w:color w:val="000000"/>
-          <w:sz w:val="22"/>
-          <w:szCs w:val="22"/>
-        </w:rPr>
-        <w:t xml:space="preserve"> </w:t>
-      </w:r>
-      <w:proofErr w:type="spellStart"/>
-      <w:r>
-        <w:rPr>
-          <w:rFonts w:ascii="SF UI Display" w:hAnsi="SF UI Display" w:cs="Arial"/>
-          <w:color w:val="000000"/>
-          <w:sz w:val="22"/>
-          <w:szCs w:val="22"/>
-        </w:rPr>
-        <w:t>response</w:t>
-      </w:r>
-      <w:proofErr w:type="spellEnd"/>
+      <w:r>
+        <w:rPr>
+          <w:rFonts w:ascii="SF UI Display" w:hAnsi="SF UI Display" w:cs="Arial"/>
+          <w:color w:val="000000"/>
+          <w:sz w:val="22"/>
+          <w:szCs w:val="22"/>
+        </w:rPr>
+        <w:t>http service : send response</w:t>
+      </w:r>
     </w:p>
     <w:p>
       <w:pPr>
@@ -2907,25 +1804,14 @@
           <w:rFonts w:ascii="SF UI Display" w:hAnsi="SF UI Display"/>
         </w:rPr>
       </w:pPr>
-      <w:proofErr w:type="gramStart"/>
-      <w:r>
-        <w:rPr>
-          <w:rFonts w:ascii="SF UI Display" w:hAnsi="SF UI Display" w:cs="Arial"/>
-          <w:color w:val="000000"/>
-          <w:sz w:val="22"/>
-          <w:szCs w:val="22"/>
-        </w:rPr>
-        <w:t>Tests unitaire</w:t>
-      </w:r>
-      <w:proofErr w:type="gramEnd"/>
-      <w:r>
-        <w:rPr>
-          <w:rFonts w:ascii="SF UI Display" w:hAnsi="SF UI Display" w:cs="Arial"/>
-          <w:color w:val="000000"/>
-          <w:sz w:val="22"/>
-          <w:szCs w:val="22"/>
-        </w:rPr>
-        <w:t xml:space="preserve"> :</w:t>
+      <w:r>
+        <w:rPr>
+          <w:rFonts w:ascii="SF UI Display" w:hAnsi="SF UI Display" w:cs="Arial"/>
+          <w:color w:val="000000"/>
+          <w:sz w:val="22"/>
+          <w:szCs w:val="22"/>
+        </w:rPr>
+        <w:t>Tests unitaire :</w:t>
       </w:r>
     </w:p>
     <w:p>
@@ -2979,19 +1865,8 @@
           <w:sz w:val="22"/>
           <w:szCs w:val="22"/>
         </w:rPr>
-        <w:t xml:space="preserve">Test des </w:t>
-      </w:r>
-      <w:proofErr w:type="spellStart"/>
-      <w:r>
-        <w:rPr>
-          <w:rFonts w:ascii="SF UI Display" w:hAnsi="SF UI Display" w:cs="Arial"/>
-          <w:color w:val="000000"/>
-          <w:sz w:val="22"/>
-          <w:szCs w:val="22"/>
-        </w:rPr>
-        <w:t>controllers</w:t>
-      </w:r>
-      <w:proofErr w:type="spellEnd"/>
+        <w:t>Test des controllers</w:t>
+      </w:r>
     </w:p>
     <w:p>
       <w:pPr>
@@ -3060,7 +1935,6 @@
         <w:jc w:val="both"/>
       </w:pPr>
       <w:bookmarkStart w:id="5" w:name="_Toc510084433"/>
-      <w:proofErr w:type="spellStart"/>
       <w:r>
         <w:rPr>
           <w:rFonts w:cs="Arial"/>
@@ -3069,18 +1943,7 @@
           <w:color w:val="000000"/>
           <w:szCs w:val="32"/>
         </w:rPr>
-        <w:t>Environments</w:t>
-      </w:r>
-      <w:proofErr w:type="spellEnd"/>
-      <w:r>
-        <w:rPr>
-          <w:rFonts w:cs="Arial"/>
-          <w:b w:val="0"/>
-          <w:bCs/>
-          <w:color w:val="000000"/>
-          <w:szCs w:val="32"/>
-        </w:rPr>
-        <w:t xml:space="preserve"> Variations</w:t>
+        <w:t>Environments Variations</w:t>
       </w:r>
       <w:bookmarkEnd w:id="5"/>
     </w:p>
@@ -3103,9 +1966,17 @@
           <w:sz w:val="22"/>
           <w:szCs w:val="22"/>
         </w:rPr>
-        <w:t xml:space="preserve">Paramètre REST </w:t>
-      </w:r>
-      <w:proofErr w:type="spellStart"/>
+        <w:t xml:space="preserve">Paramètre REST isHealthcheck : </w:t>
+      </w:r>
+      <w:r>
+        <w:rPr>
+          <w:rFonts w:ascii="SF UI Display" w:hAnsi="SF UI Display" w:cs="Arial"/>
+          <w:color w:val="000000"/>
+          <w:sz w:val="22"/>
+          <w:szCs w:val="22"/>
+        </w:rPr>
+        <w:t xml:space="preserve">Le body de la requête emergency contient le paramètre isHealthcheck=true lorsqu’on veut faire un </w:t>
+      </w:r>
       <w:r>
         <w:rPr>
           <w:rFonts w:ascii="SF UI Display" w:hAnsi="SF UI Display" w:cs="Arial"/>
@@ -3115,9 +1986,28 @@
           <w:sz w:val="22"/>
           <w:szCs w:val="22"/>
         </w:rPr>
-        <w:t>isHealthcheck</w:t>
-      </w:r>
-      <w:proofErr w:type="spellEnd"/>
+        <w:t>test automatique</w:t>
+      </w:r>
+      <w:r>
+        <w:rPr>
+          <w:rFonts w:ascii="SF UI Display" w:hAnsi="SF UI Display" w:cs="Arial"/>
+          <w:color w:val="000000"/>
+          <w:sz w:val="22"/>
+          <w:szCs w:val="22"/>
+        </w:rPr>
+        <w:t xml:space="preserve"> de bout en bout. Envoyé uniquement par angel-scheduler (toutes les 5 min). Comme l’envoi est très fréquent les données ne sont pas stockées. Donc ça se comporte pas à 100% comme une vraie alerte.</w:t>
+      </w:r>
+    </w:p>
+    <w:p/>
+    <w:p>
+      <w:pPr>
+        <w:pStyle w:val="NormalWeb"/>
+        <w:spacing w:before="0" w:beforeAutospacing="0" w:after="0" w:afterAutospacing="0"/>
+        <w:jc w:val="both"/>
+        <w:rPr>
+          <w:rFonts w:ascii="SF UI Display" w:hAnsi="SF UI Display"/>
+        </w:rPr>
+      </w:pPr>
       <w:r>
         <w:rPr>
           <w:rFonts w:ascii="SF UI Display" w:hAnsi="SF UI Display" w:cs="Arial"/>
@@ -3127,56 +2017,16 @@
           <w:sz w:val="22"/>
           <w:szCs w:val="22"/>
         </w:rPr>
-        <w:t xml:space="preserve"> : </w:t>
-      </w:r>
-      <w:r>
-        <w:rPr>
-          <w:rFonts w:ascii="SF UI Display" w:hAnsi="SF UI Display" w:cs="Arial"/>
-          <w:color w:val="000000"/>
-          <w:sz w:val="22"/>
-          <w:szCs w:val="22"/>
-        </w:rPr>
-        <w:t xml:space="preserve">Le body de la requête emergency contient le paramètre </w:t>
-      </w:r>
-      <w:proofErr w:type="spellStart"/>
-      <w:r>
-        <w:rPr>
-          <w:rFonts w:ascii="SF UI Display" w:hAnsi="SF UI Display" w:cs="Arial"/>
-          <w:color w:val="000000"/>
-          <w:sz w:val="22"/>
-          <w:szCs w:val="22"/>
-        </w:rPr>
-        <w:t>isHealthcheck</w:t>
-      </w:r>
-      <w:proofErr w:type="spellEnd"/>
-      <w:r>
-        <w:rPr>
-          <w:rFonts w:ascii="SF UI Display" w:hAnsi="SF UI Display" w:cs="Arial"/>
-          <w:color w:val="000000"/>
-          <w:sz w:val="22"/>
-          <w:szCs w:val="22"/>
-        </w:rPr>
-        <w:t>=</w:t>
-      </w:r>
-      <w:proofErr w:type="spellStart"/>
-      <w:r>
-        <w:rPr>
-          <w:rFonts w:ascii="SF UI Display" w:hAnsi="SF UI Display" w:cs="Arial"/>
-          <w:color w:val="000000"/>
-          <w:sz w:val="22"/>
-          <w:szCs w:val="22"/>
-        </w:rPr>
-        <w:t>true</w:t>
-      </w:r>
-      <w:proofErr w:type="spellEnd"/>
-      <w:r>
-        <w:rPr>
-          <w:rFonts w:ascii="SF UI Display" w:hAnsi="SF UI Display" w:cs="Arial"/>
-          <w:color w:val="000000"/>
-          <w:sz w:val="22"/>
-          <w:szCs w:val="22"/>
-        </w:rPr>
-        <w:t xml:space="preserve"> lorsqu’on veut faire un </w:t>
+        <w:t xml:space="preserve">Paramètre REST isTest : </w:t>
+      </w:r>
+      <w:r>
+        <w:rPr>
+          <w:rFonts w:ascii="SF UI Display" w:hAnsi="SF UI Display" w:cs="Arial"/>
+          <w:color w:val="000000"/>
+          <w:sz w:val="22"/>
+          <w:szCs w:val="22"/>
+        </w:rPr>
+        <w:t xml:space="preserve">Le body de la requête emergency contient le paramètre isTest=true lorsqu’on veut faire un </w:t>
       </w:r>
       <w:r>
         <w:rPr>
@@ -3187,56 +2037,16 @@
           <w:sz w:val="22"/>
           <w:szCs w:val="22"/>
         </w:rPr>
-        <w:t>test automatique</w:t>
-      </w:r>
-      <w:r>
-        <w:rPr>
-          <w:rFonts w:ascii="SF UI Display" w:hAnsi="SF UI Display" w:cs="Arial"/>
-          <w:color w:val="000000"/>
-          <w:sz w:val="22"/>
-          <w:szCs w:val="22"/>
-        </w:rPr>
-        <w:t xml:space="preserve"> de bout en bout. Envoyé uniquement par </w:t>
-      </w:r>
-      <w:proofErr w:type="spellStart"/>
-      <w:r>
-        <w:rPr>
-          <w:rFonts w:ascii="SF UI Display" w:hAnsi="SF UI Display" w:cs="Arial"/>
-          <w:color w:val="000000"/>
-          <w:sz w:val="22"/>
-          <w:szCs w:val="22"/>
-        </w:rPr>
-        <w:t>angel-scheduler</w:t>
-      </w:r>
-      <w:proofErr w:type="spellEnd"/>
-      <w:r>
-        <w:rPr>
-          <w:rFonts w:ascii="SF UI Display" w:hAnsi="SF UI Display" w:cs="Arial"/>
-          <w:color w:val="000000"/>
-          <w:sz w:val="22"/>
-          <w:szCs w:val="22"/>
-        </w:rPr>
-        <w:t xml:space="preserve"> (toutes les 5 min). Comme l’envoi est très fréquent les données ne sont pas stockées. Donc </w:t>
-      </w:r>
-      <w:proofErr w:type="gramStart"/>
-      <w:r>
-        <w:rPr>
-          <w:rFonts w:ascii="SF UI Display" w:hAnsi="SF UI Display" w:cs="Arial"/>
-          <w:color w:val="000000"/>
-          <w:sz w:val="22"/>
-          <w:szCs w:val="22"/>
-        </w:rPr>
-        <w:t>ça se comporte pas</w:t>
-      </w:r>
-      <w:proofErr w:type="gramEnd"/>
-      <w:r>
-        <w:rPr>
-          <w:rFonts w:ascii="SF UI Display" w:hAnsi="SF UI Display" w:cs="Arial"/>
-          <w:color w:val="000000"/>
-          <w:sz w:val="22"/>
-          <w:szCs w:val="22"/>
-        </w:rPr>
-        <w:t xml:space="preserve"> à 100% comme une vraie alerte.</w:t>
+        <w:t>test manuel</w:t>
+      </w:r>
+      <w:r>
+        <w:rPr>
+          <w:rFonts w:ascii="SF UI Display" w:hAnsi="SF UI Display" w:cs="Arial"/>
+          <w:color w:val="000000"/>
+          <w:sz w:val="22"/>
+          <w:szCs w:val="22"/>
+        </w:rPr>
+        <w:t xml:space="preserve"> de la chaine de bout en bout. La seule différence de traitement avec une vraie alerte c’est qu’on transmet le paramètre isTest. C’est donc plus réaliste que isHealthcheck. Le seul moyen de faire tourner ce test est d’utiliser un APK dédié.</w:t>
       </w:r>
     </w:p>
     <w:p/>
@@ -3244,9 +2054,11 @@
       <w:pPr>
         <w:pStyle w:val="NormalWeb"/>
         <w:spacing w:before="0" w:beforeAutospacing="0" w:after="0" w:afterAutospacing="0"/>
-        <w:jc w:val="both"/>
-        <w:rPr>
-          <w:rFonts w:ascii="SF UI Display" w:hAnsi="SF UI Display"/>
+        <w:rPr>
+          <w:rFonts w:ascii="SF UI Display" w:hAnsi="SF UI Display" w:cs="Arial"/>
+          <w:color w:val="000000"/>
+          <w:sz w:val="22"/>
+          <w:szCs w:val="22"/>
         </w:rPr>
       </w:pPr>
       <w:r>
@@ -3258,163 +2070,6 @@
           <w:sz w:val="22"/>
           <w:szCs w:val="22"/>
         </w:rPr>
-        <w:t xml:space="preserve">Paramètre REST </w:t>
-      </w:r>
-      <w:proofErr w:type="spellStart"/>
-      <w:r>
-        <w:rPr>
-          <w:rFonts w:ascii="SF UI Display" w:hAnsi="SF UI Display" w:cs="Arial"/>
-          <w:b/>
-          <w:bCs/>
-          <w:color w:val="000000"/>
-          <w:sz w:val="22"/>
-          <w:szCs w:val="22"/>
-        </w:rPr>
-        <w:t>isTest</w:t>
-      </w:r>
-      <w:proofErr w:type="spellEnd"/>
-      <w:r>
-        <w:rPr>
-          <w:rFonts w:ascii="SF UI Display" w:hAnsi="SF UI Display" w:cs="Arial"/>
-          <w:b/>
-          <w:bCs/>
-          <w:color w:val="000000"/>
-          <w:sz w:val="22"/>
-          <w:szCs w:val="22"/>
-        </w:rPr>
-        <w:t xml:space="preserve"> : </w:t>
-      </w:r>
-      <w:r>
-        <w:rPr>
-          <w:rFonts w:ascii="SF UI Display" w:hAnsi="SF UI Display" w:cs="Arial"/>
-          <w:color w:val="000000"/>
-          <w:sz w:val="22"/>
-          <w:szCs w:val="22"/>
-        </w:rPr>
-        <w:t xml:space="preserve">Le body de la requête emergency contient le paramètre </w:t>
-      </w:r>
-      <w:proofErr w:type="spellStart"/>
-      <w:r>
-        <w:rPr>
-          <w:rFonts w:ascii="SF UI Display" w:hAnsi="SF UI Display" w:cs="Arial"/>
-          <w:color w:val="000000"/>
-          <w:sz w:val="22"/>
-          <w:szCs w:val="22"/>
-        </w:rPr>
-        <w:t>isTest</w:t>
-      </w:r>
-      <w:proofErr w:type="spellEnd"/>
-      <w:r>
-        <w:rPr>
-          <w:rFonts w:ascii="SF UI Display" w:hAnsi="SF UI Display" w:cs="Arial"/>
-          <w:color w:val="000000"/>
-          <w:sz w:val="22"/>
-          <w:szCs w:val="22"/>
-        </w:rPr>
-        <w:t>=</w:t>
-      </w:r>
-      <w:proofErr w:type="spellStart"/>
-      <w:r>
-        <w:rPr>
-          <w:rFonts w:ascii="SF UI Display" w:hAnsi="SF UI Display" w:cs="Arial"/>
-          <w:color w:val="000000"/>
-          <w:sz w:val="22"/>
-          <w:szCs w:val="22"/>
-        </w:rPr>
-        <w:t>true</w:t>
-      </w:r>
-      <w:proofErr w:type="spellEnd"/>
-      <w:r>
-        <w:rPr>
-          <w:rFonts w:ascii="SF UI Display" w:hAnsi="SF UI Display" w:cs="Arial"/>
-          <w:color w:val="000000"/>
-          <w:sz w:val="22"/>
-          <w:szCs w:val="22"/>
-        </w:rPr>
-        <w:t xml:space="preserve"> lorsqu’on veut faire un </w:t>
-      </w:r>
-      <w:r>
-        <w:rPr>
-          <w:rFonts w:ascii="SF UI Display" w:hAnsi="SF UI Display" w:cs="Arial"/>
-          <w:b/>
-          <w:bCs/>
-          <w:color w:val="000000"/>
-          <w:sz w:val="22"/>
-          <w:szCs w:val="22"/>
-        </w:rPr>
-        <w:t>test manuel</w:t>
-      </w:r>
-      <w:r>
-        <w:rPr>
-          <w:rFonts w:ascii="SF UI Display" w:hAnsi="SF UI Display" w:cs="Arial"/>
-          <w:color w:val="000000"/>
-          <w:sz w:val="22"/>
-          <w:szCs w:val="22"/>
-        </w:rPr>
-        <w:t xml:space="preserve"> de la chaine de bout en bout. La seule différence de traitement avec une vraie alerte c’est qu’on transmet le paramètre </w:t>
-      </w:r>
-      <w:proofErr w:type="spellStart"/>
-      <w:r>
-        <w:rPr>
-          <w:rFonts w:ascii="SF UI Display" w:hAnsi="SF UI Display" w:cs="Arial"/>
-          <w:color w:val="000000"/>
-          <w:sz w:val="22"/>
-          <w:szCs w:val="22"/>
-        </w:rPr>
-        <w:t>isTest</w:t>
-      </w:r>
-      <w:proofErr w:type="spellEnd"/>
-      <w:r>
-        <w:rPr>
-          <w:rFonts w:ascii="SF UI Display" w:hAnsi="SF UI Display" w:cs="Arial"/>
-          <w:color w:val="000000"/>
-          <w:sz w:val="22"/>
-          <w:szCs w:val="22"/>
-        </w:rPr>
-        <w:t xml:space="preserve">. C’est donc plus réaliste que </w:t>
-      </w:r>
-      <w:proofErr w:type="spellStart"/>
-      <w:r>
-        <w:rPr>
-          <w:rFonts w:ascii="SF UI Display" w:hAnsi="SF UI Display" w:cs="Arial"/>
-          <w:color w:val="000000"/>
-          <w:sz w:val="22"/>
-          <w:szCs w:val="22"/>
-        </w:rPr>
-        <w:t>isHealthcheck</w:t>
-      </w:r>
-      <w:proofErr w:type="spellEnd"/>
-      <w:r>
-        <w:rPr>
-          <w:rFonts w:ascii="SF UI Display" w:hAnsi="SF UI Display" w:cs="Arial"/>
-          <w:color w:val="000000"/>
-          <w:sz w:val="22"/>
-          <w:szCs w:val="22"/>
-        </w:rPr>
-        <w:t>. Le seul moyen de faire tourner ce test est d’utiliser un APK dédié.</w:t>
-      </w:r>
-    </w:p>
-    <w:p/>
-    <w:p>
-      <w:pPr>
-        <w:pStyle w:val="NormalWeb"/>
-        <w:spacing w:before="0" w:beforeAutospacing="0" w:after="0" w:afterAutospacing="0"/>
-        <w:rPr>
-          <w:rFonts w:ascii="SF UI Display" w:hAnsi="SF UI Display" w:cs="Arial"/>
-          <w:color w:val="000000"/>
-          <w:sz w:val="22"/>
-          <w:szCs w:val="22"/>
-        </w:rPr>
-      </w:pPr>
-      <w:r>
-        <w:rPr>
-          <w:rFonts w:ascii="SF UI Display" w:hAnsi="SF UI Display" w:cs="Arial"/>
-          <w:b/>
-          <w:bCs/>
-          <w:color w:val="000000"/>
-          <w:sz w:val="22"/>
-          <w:szCs w:val="22"/>
-        </w:rPr>
         <w:t xml:space="preserve">Interdit </w:t>
       </w:r>
       <w:r>
@@ -3424,47 +2079,7 @@
           <w:sz w:val="22"/>
           <w:szCs w:val="22"/>
         </w:rPr>
-        <w:t xml:space="preserve">d’envoyer à la fois </w:t>
-      </w:r>
-      <w:proofErr w:type="spellStart"/>
-      <w:r>
-        <w:rPr>
-          <w:rFonts w:ascii="SF UI Display" w:hAnsi="SF UI Display" w:cs="Arial"/>
-          <w:color w:val="000000"/>
-          <w:sz w:val="22"/>
-          <w:szCs w:val="22"/>
-        </w:rPr>
-        <w:t>isTest</w:t>
-      </w:r>
-      <w:proofErr w:type="spellEnd"/>
-      <w:r>
-        <w:rPr>
-          <w:rFonts w:ascii="SF UI Display" w:hAnsi="SF UI Display" w:cs="Arial"/>
-          <w:color w:val="000000"/>
-          <w:sz w:val="22"/>
-          <w:szCs w:val="22"/>
-        </w:rPr>
-        <w:t xml:space="preserve">=1 et </w:t>
-      </w:r>
-      <w:proofErr w:type="spellStart"/>
-      <w:r>
-        <w:rPr>
-          <w:rFonts w:ascii="SF UI Display" w:hAnsi="SF UI Display" w:cs="Arial"/>
-          <w:color w:val="000000"/>
-          <w:sz w:val="22"/>
-          <w:szCs w:val="22"/>
-        </w:rPr>
-        <w:t>isHealthcheck</w:t>
-      </w:r>
-      <w:proofErr w:type="spellEnd"/>
-      <w:r>
-        <w:rPr>
-          <w:rFonts w:ascii="SF UI Display" w:hAnsi="SF UI Display" w:cs="Arial"/>
-          <w:color w:val="000000"/>
-          <w:sz w:val="22"/>
-          <w:szCs w:val="22"/>
-        </w:rPr>
-        <w:t>=1.</w:t>
+        <w:t>d’envoyer à la fois isTest=1 et isHealthcheck=1.</w:t>
       </w:r>
     </w:p>
     <w:p>
@@ -3577,9 +2192,18 @@
                 <w:sz w:val="18"/>
                 <w:szCs w:val="18"/>
               </w:rPr>
-              <w:t>NODE_ENV=test (</w:t>
+              <w:t>NODE_ENV=test (circleci et TU)</w:t>
             </w:r>
-            <w:proofErr w:type="spellStart"/>
+          </w:p>
+          <w:p>
+            <w:pPr>
+              <w:pStyle w:val="NormalWeb"/>
+              <w:spacing w:before="0" w:beforeAutospacing="0" w:after="0" w:afterAutospacing="0"/>
+              <w:jc w:val="center"/>
+              <w:rPr>
+                <w:rFonts w:ascii="SF UI Display" w:hAnsi="SF UI Display"/>
+              </w:rPr>
+            </w:pPr>
             <w:r>
               <w:rPr>
                 <w:rFonts w:ascii="SF UI Display" w:hAnsi="SF UI Display" w:cs="Arial"/>
@@ -3589,77 +2213,7 @@
                 <w:sz w:val="18"/>
                 <w:szCs w:val="18"/>
               </w:rPr>
-              <w:t>circleci</w:t>
-            </w:r>
-            <w:proofErr w:type="spellEnd"/>
-            <w:r>
-              <w:rPr>
-                <w:rFonts w:ascii="SF UI Display" w:hAnsi="SF UI Display" w:cs="Arial"/>
-                <w:b/>
-                <w:bCs/>
-                <w:color w:val="000000"/>
-                <w:sz w:val="18"/>
-                <w:szCs w:val="18"/>
-              </w:rPr>
-              <w:t xml:space="preserve"> et TU)</w:t>
-            </w:r>
-          </w:p>
-          <w:p>
-            <w:pPr>
-              <w:pStyle w:val="NormalWeb"/>
-              <w:spacing w:before="0" w:beforeAutospacing="0" w:after="0" w:afterAutospacing="0"/>
-              <w:jc w:val="center"/>
-              <w:rPr>
-                <w:rFonts w:ascii="SF UI Display" w:hAnsi="SF UI Display"/>
-              </w:rPr>
-            </w:pPr>
-            <w:proofErr w:type="gramStart"/>
-            <w:r>
-              <w:rPr>
-                <w:rFonts w:ascii="SF UI Display" w:hAnsi="SF UI Display" w:cs="Arial"/>
-                <w:b/>
-                <w:bCs/>
-                <w:color w:val="000000"/>
-                <w:sz w:val="18"/>
-                <w:szCs w:val="18"/>
-              </w:rPr>
-              <w:t>les</w:t>
-            </w:r>
-            <w:proofErr w:type="gramEnd"/>
-            <w:r>
-              <w:rPr>
-                <w:rFonts w:ascii="SF UI Display" w:hAnsi="SF UI Display" w:cs="Arial"/>
-                <w:b/>
-                <w:bCs/>
-                <w:color w:val="000000"/>
-                <w:sz w:val="18"/>
-                <w:szCs w:val="18"/>
-              </w:rPr>
-              <w:t xml:space="preserve"> services externes </w:t>
-            </w:r>
-            <w:proofErr w:type="spellStart"/>
-            <w:r>
-              <w:rPr>
-                <w:rFonts w:ascii="SF UI Display" w:hAnsi="SF UI Display" w:cs="Arial"/>
-                <w:b/>
-                <w:bCs/>
-                <w:color w:val="000000"/>
-                <w:sz w:val="18"/>
-                <w:szCs w:val="18"/>
-              </w:rPr>
-              <w:t>mockés</w:t>
-            </w:r>
-            <w:proofErr w:type="spellEnd"/>
-            <w:r>
-              <w:rPr>
-                <w:rFonts w:ascii="SF UI Display" w:hAnsi="SF UI Display" w:cs="Arial"/>
-                <w:b/>
-                <w:bCs/>
-                <w:color w:val="000000"/>
-                <w:sz w:val="18"/>
-                <w:szCs w:val="18"/>
-              </w:rPr>
-              <w:t xml:space="preserve"> en TU</w:t>
+              <w:t>les services externes mockés en TU</w:t>
             </w:r>
           </w:p>
         </w:tc>
@@ -3701,31 +2255,7 @@
                 <w:sz w:val="18"/>
                 <w:szCs w:val="18"/>
               </w:rPr>
-              <w:t>NODE_ENV=</w:t>
-            </w:r>
-            <w:proofErr w:type="spellStart"/>
-            <w:r>
-              <w:rPr>
-                <w:rFonts w:ascii="SF UI Display" w:hAnsi="SF UI Display" w:cs="Arial"/>
-                <w:b/>
-                <w:bCs/>
-                <w:color w:val="000000"/>
-                <w:sz w:val="18"/>
-                <w:szCs w:val="18"/>
-              </w:rPr>
-              <w:t>development</w:t>
-            </w:r>
-            <w:proofErr w:type="spellEnd"/>
-            <w:r>
-              <w:rPr>
-                <w:rFonts w:ascii="SF UI Display" w:hAnsi="SF UI Display" w:cs="Arial"/>
-                <w:b/>
-                <w:bCs/>
-                <w:color w:val="000000"/>
-                <w:sz w:val="18"/>
-                <w:szCs w:val="18"/>
-              </w:rPr>
-              <w:t xml:space="preserve"> (développeur)</w:t>
+              <w:t>NODE_ENV=development (développeur)</w:t>
             </w:r>
           </w:p>
         </w:tc>
@@ -3775,8 +2305,6 @@
                 <w:rFonts w:ascii="SF UI Display" w:hAnsi="SF UI Display"/>
               </w:rPr>
             </w:pPr>
-            <w:proofErr w:type="spellStart"/>
-            <w:proofErr w:type="gramStart"/>
             <w:r>
               <w:rPr>
                 <w:rFonts w:ascii="SF UI Display" w:hAnsi="SF UI Display" w:cs="Arial"/>
@@ -3784,10 +2312,18 @@
                 <w:sz w:val="18"/>
                 <w:szCs w:val="18"/>
               </w:rPr>
-              <w:t>isTest</w:t>
+              <w:t>isTest=0</w:t>
             </w:r>
-            <w:proofErr w:type="spellEnd"/>
-            <w:proofErr w:type="gramEnd"/>
+          </w:p>
+          <w:p>
+            <w:pPr>
+              <w:pStyle w:val="NormalWeb"/>
+              <w:spacing w:before="0" w:beforeAutospacing="0" w:after="0" w:afterAutospacing="0"/>
+              <w:jc w:val="center"/>
+              <w:rPr>
+                <w:rFonts w:ascii="SF UI Display" w:hAnsi="SF UI Display"/>
+              </w:rPr>
+            </w:pPr>
             <w:r>
               <w:rPr>
                 <w:rFonts w:ascii="SF UI Display" w:hAnsi="SF UI Display" w:cs="Arial"/>
@@ -3795,39 +2331,7 @@
                 <w:sz w:val="18"/>
                 <w:szCs w:val="18"/>
               </w:rPr>
-              <w:t>=0</w:t>
-            </w:r>
-          </w:p>
-          <w:p>
-            <w:pPr>
-              <w:pStyle w:val="NormalWeb"/>
-              <w:spacing w:before="0" w:beforeAutospacing="0" w:after="0" w:afterAutospacing="0"/>
-              <w:jc w:val="center"/>
-              <w:rPr>
-                <w:rFonts w:ascii="SF UI Display" w:hAnsi="SF UI Display"/>
-              </w:rPr>
-            </w:pPr>
-            <w:proofErr w:type="spellStart"/>
-            <w:proofErr w:type="gramStart"/>
-            <w:r>
-              <w:rPr>
-                <w:rFonts w:ascii="SF UI Display" w:hAnsi="SF UI Display" w:cs="Arial"/>
-                <w:color w:val="000000"/>
-                <w:sz w:val="18"/>
-                <w:szCs w:val="18"/>
-              </w:rPr>
-              <w:t>isHealth</w:t>
-            </w:r>
-            <w:proofErr w:type="spellEnd"/>
-            <w:proofErr w:type="gramEnd"/>
-            <w:r>
-              <w:rPr>
-                <w:rFonts w:ascii="SF UI Display" w:hAnsi="SF UI Display" w:cs="Arial"/>
-                <w:color w:val="000000"/>
-                <w:sz w:val="18"/>
-                <w:szCs w:val="18"/>
-              </w:rPr>
-              <w:t>=0</w:t>
+              <w:t>isHealth=0</w:t>
             </w:r>
           </w:p>
         </w:tc>
@@ -3859,8 +2363,6 @@
                 <w:rFonts w:ascii="SF UI Display" w:hAnsi="SF UI Display"/>
               </w:rPr>
             </w:pPr>
-            <w:proofErr w:type="spellStart"/>
-            <w:proofErr w:type="gramStart"/>
             <w:r>
               <w:rPr>
                 <w:rFonts w:ascii="SF UI Display" w:hAnsi="SF UI Display" w:cs="Arial"/>
@@ -3870,33 +2372,18 @@
                 <w:sz w:val="18"/>
                 <w:szCs w:val="18"/>
               </w:rPr>
-              <w:t>isTest</w:t>
+              <w:t>isTest=1</w:t>
             </w:r>
-            <w:proofErr w:type="spellEnd"/>
-            <w:proofErr w:type="gramEnd"/>
-            <w:r>
-              <w:rPr>
-                <w:rFonts w:ascii="SF UI Display" w:hAnsi="SF UI Display" w:cs="Arial"/>
-                <w:b/>
-                <w:bCs/>
-                <w:color w:val="000000"/>
-                <w:sz w:val="18"/>
-                <w:szCs w:val="18"/>
-              </w:rPr>
-              <w:t>=1</w:t>
-            </w:r>
-          </w:p>
-          <w:p>
-            <w:pPr>
-              <w:pStyle w:val="NormalWeb"/>
-              <w:spacing w:before="0" w:beforeAutospacing="0" w:after="0" w:afterAutospacing="0"/>
-              <w:jc w:val="center"/>
-              <w:rPr>
-                <w:rFonts w:ascii="SF UI Display" w:hAnsi="SF UI Display"/>
-              </w:rPr>
-            </w:pPr>
-            <w:proofErr w:type="spellStart"/>
-            <w:proofErr w:type="gramStart"/>
+          </w:p>
+          <w:p>
+            <w:pPr>
+              <w:pStyle w:val="NormalWeb"/>
+              <w:spacing w:before="0" w:beforeAutospacing="0" w:after="0" w:afterAutospacing="0"/>
+              <w:jc w:val="center"/>
+              <w:rPr>
+                <w:rFonts w:ascii="SF UI Display" w:hAnsi="SF UI Display"/>
+              </w:rPr>
+            </w:pPr>
             <w:r>
               <w:rPr>
                 <w:rFonts w:ascii="SF UI Display" w:hAnsi="SF UI Display" w:cs="Arial"/>
@@ -3904,18 +2391,7 @@
                 <w:sz w:val="18"/>
                 <w:szCs w:val="18"/>
               </w:rPr>
-              <w:t>isHealth</w:t>
-            </w:r>
-            <w:proofErr w:type="spellEnd"/>
-            <w:proofErr w:type="gramEnd"/>
-            <w:r>
-              <w:rPr>
-                <w:rFonts w:ascii="SF UI Display" w:hAnsi="SF UI Display" w:cs="Arial"/>
-                <w:color w:val="000000"/>
-                <w:sz w:val="18"/>
-                <w:szCs w:val="18"/>
-              </w:rPr>
-              <w:t>=0</w:t>
+              <w:t>isHealth=0</w:t>
             </w:r>
           </w:p>
         </w:tc>
@@ -3947,8 +2423,6 @@
                 <w:rFonts w:ascii="SF UI Display" w:hAnsi="SF UI Display"/>
               </w:rPr>
             </w:pPr>
-            <w:proofErr w:type="spellStart"/>
-            <w:proofErr w:type="gramStart"/>
             <w:r>
               <w:rPr>
                 <w:rFonts w:ascii="SF UI Display" w:hAnsi="SF UI Display" w:cs="Arial"/>
@@ -3956,18 +2430,7 @@
                 <w:sz w:val="18"/>
                 <w:szCs w:val="18"/>
               </w:rPr>
-              <w:t>isTest</w:t>
-            </w:r>
-            <w:proofErr w:type="spellEnd"/>
-            <w:proofErr w:type="gramEnd"/>
-            <w:r>
-              <w:rPr>
-                <w:rFonts w:ascii="SF UI Display" w:hAnsi="SF UI Display" w:cs="Arial"/>
-                <w:color w:val="000000"/>
-                <w:sz w:val="18"/>
-                <w:szCs w:val="18"/>
-              </w:rPr>
-              <w:t>=0</w:t>
+              <w:t>isTest=0</w:t>
             </w:r>
             <w:r>
               <w:rPr>
@@ -3979,30 +2442,7 @@
                 <w:szCs w:val="18"/>
               </w:rPr>
               <w:br/>
-            </w:r>
-            <w:proofErr w:type="spellStart"/>
-            <w:r>
-              <w:rPr>
-                <w:rFonts w:ascii="SF UI Display" w:hAnsi="SF UI Display" w:cs="Arial"/>
-                <w:b/>
-                <w:bCs/>
-                <w:color w:val="000000"/>
-                <w:sz w:val="18"/>
-                <w:szCs w:val="18"/>
-              </w:rPr>
-              <w:t>isHealth</w:t>
-            </w:r>
-            <w:proofErr w:type="spellEnd"/>
-            <w:r>
-              <w:rPr>
-                <w:rFonts w:ascii="SF UI Display" w:hAnsi="SF UI Display" w:cs="Arial"/>
-                <w:b/>
-                <w:bCs/>
-                <w:color w:val="000000"/>
-                <w:sz w:val="18"/>
-                <w:szCs w:val="18"/>
-              </w:rPr>
-              <w:t>=1</w:t>
+              <w:t>isHealth=1</w:t>
             </w:r>
           </w:p>
         </w:tc>
@@ -4034,8 +2474,6 @@
                 <w:rFonts w:ascii="SF UI Display" w:hAnsi="SF UI Display"/>
               </w:rPr>
             </w:pPr>
-            <w:proofErr w:type="spellStart"/>
-            <w:proofErr w:type="gramStart"/>
             <w:r>
               <w:rPr>
                 <w:rFonts w:ascii="SF UI Display" w:hAnsi="SF UI Display" w:cs="Arial"/>
@@ -4043,10 +2481,18 @@
                 <w:sz w:val="18"/>
                 <w:szCs w:val="18"/>
               </w:rPr>
-              <w:t>isTest</w:t>
+              <w:t>isTest=0</w:t>
             </w:r>
-            <w:proofErr w:type="spellEnd"/>
-            <w:proofErr w:type="gramEnd"/>
+          </w:p>
+          <w:p>
+            <w:pPr>
+              <w:pStyle w:val="NormalWeb"/>
+              <w:spacing w:before="0" w:beforeAutospacing="0" w:after="0" w:afterAutospacing="0"/>
+              <w:jc w:val="center"/>
+              <w:rPr>
+                <w:rFonts w:ascii="SF UI Display" w:hAnsi="SF UI Display"/>
+              </w:rPr>
+            </w:pPr>
             <w:r>
               <w:rPr>
                 <w:rFonts w:ascii="SF UI Display" w:hAnsi="SF UI Display" w:cs="Arial"/>
@@ -4054,39 +2500,7 @@
                 <w:sz w:val="18"/>
                 <w:szCs w:val="18"/>
               </w:rPr>
-              <w:t>=0</w:t>
-            </w:r>
-          </w:p>
-          <w:p>
-            <w:pPr>
-              <w:pStyle w:val="NormalWeb"/>
-              <w:spacing w:before="0" w:beforeAutospacing="0" w:after="0" w:afterAutospacing="0"/>
-              <w:jc w:val="center"/>
-              <w:rPr>
-                <w:rFonts w:ascii="SF UI Display" w:hAnsi="SF UI Display"/>
-              </w:rPr>
-            </w:pPr>
-            <w:proofErr w:type="spellStart"/>
-            <w:proofErr w:type="gramStart"/>
-            <w:r>
-              <w:rPr>
-                <w:rFonts w:ascii="SF UI Display" w:hAnsi="SF UI Display" w:cs="Arial"/>
-                <w:color w:val="000000"/>
-                <w:sz w:val="18"/>
-                <w:szCs w:val="18"/>
-              </w:rPr>
-              <w:t>isHealth</w:t>
-            </w:r>
-            <w:proofErr w:type="spellEnd"/>
-            <w:proofErr w:type="gramEnd"/>
-            <w:r>
-              <w:rPr>
-                <w:rFonts w:ascii="SF UI Display" w:hAnsi="SF UI Display" w:cs="Arial"/>
-                <w:color w:val="000000"/>
-                <w:sz w:val="18"/>
-                <w:szCs w:val="18"/>
-              </w:rPr>
-              <w:t>=0</w:t>
+              <w:t>isHealth=0</w:t>
             </w:r>
           </w:p>
         </w:tc>
@@ -4118,8 +2532,6 @@
                 <w:rFonts w:ascii="SF UI Display" w:hAnsi="SF UI Display"/>
               </w:rPr>
             </w:pPr>
-            <w:proofErr w:type="spellStart"/>
-            <w:proofErr w:type="gramStart"/>
             <w:r>
               <w:rPr>
                 <w:rFonts w:ascii="SF UI Display" w:hAnsi="SF UI Display" w:cs="Arial"/>
@@ -4129,33 +2541,18 @@
                 <w:sz w:val="18"/>
                 <w:szCs w:val="18"/>
               </w:rPr>
-              <w:t>isTest</w:t>
+              <w:t>isTest=1</w:t>
             </w:r>
-            <w:proofErr w:type="spellEnd"/>
-            <w:proofErr w:type="gramEnd"/>
-            <w:r>
-              <w:rPr>
-                <w:rFonts w:ascii="SF UI Display" w:hAnsi="SF UI Display" w:cs="Arial"/>
-                <w:b/>
-                <w:bCs/>
-                <w:color w:val="000000"/>
-                <w:sz w:val="18"/>
-                <w:szCs w:val="18"/>
-              </w:rPr>
-              <w:t>=1</w:t>
-            </w:r>
-          </w:p>
-          <w:p>
-            <w:pPr>
-              <w:pStyle w:val="NormalWeb"/>
-              <w:spacing w:before="0" w:beforeAutospacing="0" w:after="0" w:afterAutospacing="0"/>
-              <w:jc w:val="center"/>
-              <w:rPr>
-                <w:rFonts w:ascii="SF UI Display" w:hAnsi="SF UI Display"/>
-              </w:rPr>
-            </w:pPr>
-            <w:proofErr w:type="spellStart"/>
-            <w:proofErr w:type="gramStart"/>
+          </w:p>
+          <w:p>
+            <w:pPr>
+              <w:pStyle w:val="NormalWeb"/>
+              <w:spacing w:before="0" w:beforeAutospacing="0" w:after="0" w:afterAutospacing="0"/>
+              <w:jc w:val="center"/>
+              <w:rPr>
+                <w:rFonts w:ascii="SF UI Display" w:hAnsi="SF UI Display"/>
+              </w:rPr>
+            </w:pPr>
             <w:r>
               <w:rPr>
                 <w:rFonts w:ascii="SF UI Display" w:hAnsi="SF UI Display" w:cs="Arial"/>
@@ -4163,18 +2560,7 @@
                 <w:sz w:val="18"/>
                 <w:szCs w:val="18"/>
               </w:rPr>
-              <w:t>isHealth</w:t>
-            </w:r>
-            <w:proofErr w:type="spellEnd"/>
-            <w:proofErr w:type="gramEnd"/>
-            <w:r>
-              <w:rPr>
-                <w:rFonts w:ascii="SF UI Display" w:hAnsi="SF UI Display" w:cs="Arial"/>
-                <w:color w:val="000000"/>
-                <w:sz w:val="18"/>
-                <w:szCs w:val="18"/>
-              </w:rPr>
-              <w:t>=0</w:t>
+              <w:t>isHealth=0</w:t>
             </w:r>
           </w:p>
         </w:tc>
@@ -4206,8 +2592,6 @@
                 <w:rFonts w:ascii="SF UI Display" w:hAnsi="SF UI Display"/>
               </w:rPr>
             </w:pPr>
-            <w:proofErr w:type="spellStart"/>
-            <w:proofErr w:type="gramStart"/>
             <w:r>
               <w:rPr>
                 <w:rFonts w:ascii="SF UI Display" w:hAnsi="SF UI Display" w:cs="Arial"/>
@@ -4215,18 +2599,7 @@
                 <w:sz w:val="18"/>
                 <w:szCs w:val="18"/>
               </w:rPr>
-              <w:t>isTest</w:t>
-            </w:r>
-            <w:proofErr w:type="spellEnd"/>
-            <w:proofErr w:type="gramEnd"/>
-            <w:r>
-              <w:rPr>
-                <w:rFonts w:ascii="SF UI Display" w:hAnsi="SF UI Display" w:cs="Arial"/>
-                <w:color w:val="000000"/>
-                <w:sz w:val="18"/>
-                <w:szCs w:val="18"/>
-              </w:rPr>
-              <w:t>=0</w:t>
+              <w:t>isTest=0</w:t>
             </w:r>
             <w:r>
               <w:rPr>
@@ -4238,30 +2611,7 @@
                 <w:szCs w:val="18"/>
               </w:rPr>
               <w:br/>
-            </w:r>
-            <w:proofErr w:type="spellStart"/>
-            <w:r>
-              <w:rPr>
-                <w:rFonts w:ascii="SF UI Display" w:hAnsi="SF UI Display" w:cs="Arial"/>
-                <w:b/>
-                <w:bCs/>
-                <w:color w:val="000000"/>
-                <w:sz w:val="18"/>
-                <w:szCs w:val="18"/>
-              </w:rPr>
-              <w:t>isHealth</w:t>
-            </w:r>
-            <w:proofErr w:type="spellEnd"/>
-            <w:r>
-              <w:rPr>
-                <w:rFonts w:ascii="SF UI Display" w:hAnsi="SF UI Display" w:cs="Arial"/>
-                <w:b/>
-                <w:bCs/>
-                <w:color w:val="000000"/>
-                <w:sz w:val="18"/>
-                <w:szCs w:val="18"/>
-              </w:rPr>
-              <w:t>=1</w:t>
+              <w:t>isHealth=1</w:t>
             </w:r>
           </w:p>
         </w:tc>
@@ -4951,8 +3301,6 @@
                 <w:rFonts w:ascii="SF UI Display" w:hAnsi="SF UI Display"/>
               </w:rPr>
             </w:pPr>
-            <w:proofErr w:type="spellStart"/>
-            <w:proofErr w:type="gramStart"/>
             <w:r>
               <w:rPr>
                 <w:rFonts w:ascii="SF UI Display" w:hAnsi="SF UI Display" w:cs="Arial"/>
@@ -4962,20 +3310,7 @@
                 <w:sz w:val="18"/>
                 <w:szCs w:val="18"/>
               </w:rPr>
-              <w:t>angel</w:t>
-            </w:r>
-            <w:proofErr w:type="spellEnd"/>
-            <w:proofErr w:type="gramEnd"/>
-            <w:r>
-              <w:rPr>
-                <w:rFonts w:ascii="SF UI Display" w:hAnsi="SF UI Display" w:cs="Arial"/>
-                <w:b/>
-                <w:bCs/>
-                <w:color w:val="000000"/>
-                <w:sz w:val="18"/>
-                <w:szCs w:val="18"/>
-              </w:rPr>
-              <w:t>-api</w:t>
+              <w:t>angel-api</w:t>
             </w:r>
           </w:p>
         </w:tc>
@@ -5276,36 +3611,8 @@
                 <w:lang w:val="en-US"/>
               </w:rPr>
               <w:br/>
-              <w:t xml:space="preserve">info “staging” </w:t>
+              <w:t>info “staging” ajoutée ?</w:t>
             </w:r>
-            <w:proofErr w:type="spellStart"/>
-            <w:proofErr w:type="gramStart"/>
-            <w:r>
-              <w:rPr>
-                <w:rFonts w:ascii="SF UI Display" w:hAnsi="SF UI Display" w:cs="Arial"/>
-                <w:b/>
-                <w:bCs/>
-                <w:color w:val="000000"/>
-                <w:sz w:val="18"/>
-                <w:szCs w:val="18"/>
-                <w:lang w:val="en-US"/>
-              </w:rPr>
-              <w:t>ajoutée</w:t>
-            </w:r>
-            <w:proofErr w:type="spellEnd"/>
-            <w:r>
-              <w:rPr>
-                <w:rFonts w:ascii="SF UI Display" w:hAnsi="SF UI Display" w:cs="Arial"/>
-                <w:b/>
-                <w:bCs/>
-                <w:color w:val="000000"/>
-                <w:sz w:val="18"/>
-                <w:szCs w:val="18"/>
-                <w:lang w:val="en-US"/>
-              </w:rPr>
-              <w:t xml:space="preserve"> ?</w:t>
-            </w:r>
-            <w:proofErr w:type="gramEnd"/>
           </w:p>
         </w:tc>
         <w:tc>
@@ -5395,8 +3702,6 @@
                 <w:rFonts w:ascii="SF UI Display" w:hAnsi="SF UI Display"/>
               </w:rPr>
             </w:pPr>
-            <w:proofErr w:type="spellStart"/>
-            <w:proofErr w:type="gramStart"/>
             <w:r>
               <w:rPr>
                 <w:rFonts w:ascii="SF UI Display" w:hAnsi="SF UI Display" w:cs="Arial"/>
@@ -5404,10 +3709,18 @@
                 <w:sz w:val="18"/>
                 <w:szCs w:val="18"/>
               </w:rPr>
-              <w:t>isTest</w:t>
+              <w:t>isTest=0</w:t>
             </w:r>
-            <w:proofErr w:type="spellEnd"/>
-            <w:proofErr w:type="gramEnd"/>
+          </w:p>
+          <w:p>
+            <w:pPr>
+              <w:pStyle w:val="NormalWeb"/>
+              <w:spacing w:before="0" w:beforeAutospacing="0" w:after="0" w:afterAutospacing="0"/>
+              <w:jc w:val="center"/>
+              <w:rPr>
+                <w:rFonts w:ascii="SF UI Display" w:hAnsi="SF UI Display"/>
+              </w:rPr>
+            </w:pPr>
             <w:r>
               <w:rPr>
                 <w:rFonts w:ascii="SF UI Display" w:hAnsi="SF UI Display" w:cs="Arial"/>
@@ -5415,39 +3728,7 @@
                 <w:sz w:val="18"/>
                 <w:szCs w:val="18"/>
               </w:rPr>
-              <w:t>=0</w:t>
-            </w:r>
-          </w:p>
-          <w:p>
-            <w:pPr>
-              <w:pStyle w:val="NormalWeb"/>
-              <w:spacing w:before="0" w:beforeAutospacing="0" w:after="0" w:afterAutospacing="0"/>
-              <w:jc w:val="center"/>
-              <w:rPr>
-                <w:rFonts w:ascii="SF UI Display" w:hAnsi="SF UI Display"/>
-              </w:rPr>
-            </w:pPr>
-            <w:proofErr w:type="spellStart"/>
-            <w:proofErr w:type="gramStart"/>
-            <w:r>
-              <w:rPr>
-                <w:rFonts w:ascii="SF UI Display" w:hAnsi="SF UI Display" w:cs="Arial"/>
-                <w:color w:val="000000"/>
-                <w:sz w:val="18"/>
-                <w:szCs w:val="18"/>
-              </w:rPr>
-              <w:t>isHealth</w:t>
-            </w:r>
-            <w:proofErr w:type="spellEnd"/>
-            <w:proofErr w:type="gramEnd"/>
-            <w:r>
-              <w:rPr>
-                <w:rFonts w:ascii="SF UI Display" w:hAnsi="SF UI Display" w:cs="Arial"/>
-                <w:color w:val="000000"/>
-                <w:sz w:val="18"/>
-                <w:szCs w:val="18"/>
-              </w:rPr>
-              <w:t>=0</w:t>
+              <w:t>isHealth=0</w:t>
             </w:r>
           </w:p>
         </w:tc>
@@ -5479,8 +3760,6 @@
                 <w:rFonts w:ascii="SF UI Display" w:hAnsi="SF UI Display"/>
               </w:rPr>
             </w:pPr>
-            <w:proofErr w:type="spellStart"/>
-            <w:proofErr w:type="gramStart"/>
             <w:r>
               <w:rPr>
                 <w:rFonts w:ascii="SF UI Display" w:hAnsi="SF UI Display" w:cs="Arial"/>
@@ -5490,33 +3769,18 @@
                 <w:sz w:val="18"/>
                 <w:szCs w:val="18"/>
               </w:rPr>
-              <w:t>isTest</w:t>
+              <w:t>isTest=1</w:t>
             </w:r>
-            <w:proofErr w:type="spellEnd"/>
-            <w:proofErr w:type="gramEnd"/>
-            <w:r>
-              <w:rPr>
-                <w:rFonts w:ascii="SF UI Display" w:hAnsi="SF UI Display" w:cs="Arial"/>
-                <w:b/>
-                <w:bCs/>
-                <w:color w:val="000000"/>
-                <w:sz w:val="18"/>
-                <w:szCs w:val="18"/>
-              </w:rPr>
-              <w:t>=1</w:t>
-            </w:r>
-          </w:p>
-          <w:p>
-            <w:pPr>
-              <w:pStyle w:val="NormalWeb"/>
-              <w:spacing w:before="0" w:beforeAutospacing="0" w:after="0" w:afterAutospacing="0"/>
-              <w:jc w:val="center"/>
-              <w:rPr>
-                <w:rFonts w:ascii="SF UI Display" w:hAnsi="SF UI Display"/>
-              </w:rPr>
-            </w:pPr>
-            <w:proofErr w:type="spellStart"/>
-            <w:proofErr w:type="gramStart"/>
+          </w:p>
+          <w:p>
+            <w:pPr>
+              <w:pStyle w:val="NormalWeb"/>
+              <w:spacing w:before="0" w:beforeAutospacing="0" w:after="0" w:afterAutospacing="0"/>
+              <w:jc w:val="center"/>
+              <w:rPr>
+                <w:rFonts w:ascii="SF UI Display" w:hAnsi="SF UI Display"/>
+              </w:rPr>
+            </w:pPr>
             <w:r>
               <w:rPr>
                 <w:rFonts w:ascii="SF UI Display" w:hAnsi="SF UI Display" w:cs="Arial"/>
@@ -5524,18 +3788,7 @@
                 <w:sz w:val="18"/>
                 <w:szCs w:val="18"/>
               </w:rPr>
-              <w:t>isHealth</w:t>
-            </w:r>
-            <w:proofErr w:type="spellEnd"/>
-            <w:proofErr w:type="gramEnd"/>
-            <w:r>
-              <w:rPr>
-                <w:rFonts w:ascii="SF UI Display" w:hAnsi="SF UI Display" w:cs="Arial"/>
-                <w:color w:val="000000"/>
-                <w:sz w:val="18"/>
-                <w:szCs w:val="18"/>
-              </w:rPr>
-              <w:t>=0</w:t>
+              <w:t>isHealth=0</w:t>
             </w:r>
           </w:p>
         </w:tc>
@@ -5567,8 +3820,6 @@
                 <w:rFonts w:ascii="SF UI Display" w:hAnsi="SF UI Display"/>
               </w:rPr>
             </w:pPr>
-            <w:proofErr w:type="spellStart"/>
-            <w:proofErr w:type="gramStart"/>
             <w:r>
               <w:rPr>
                 <w:rFonts w:ascii="SF UI Display" w:hAnsi="SF UI Display" w:cs="Arial"/>
@@ -5576,18 +3827,7 @@
                 <w:sz w:val="18"/>
                 <w:szCs w:val="18"/>
               </w:rPr>
-              <w:t>isTest</w:t>
-            </w:r>
-            <w:proofErr w:type="spellEnd"/>
-            <w:proofErr w:type="gramEnd"/>
-            <w:r>
-              <w:rPr>
-                <w:rFonts w:ascii="SF UI Display" w:hAnsi="SF UI Display" w:cs="Arial"/>
-                <w:color w:val="000000"/>
-                <w:sz w:val="18"/>
-                <w:szCs w:val="18"/>
-              </w:rPr>
-              <w:t>=0</w:t>
+              <w:t>isTest=0</w:t>
             </w:r>
             <w:r>
               <w:rPr>
@@ -5599,30 +3839,7 @@
                 <w:szCs w:val="18"/>
               </w:rPr>
               <w:br/>
-            </w:r>
-            <w:proofErr w:type="spellStart"/>
-            <w:r>
-              <w:rPr>
-                <w:rFonts w:ascii="SF UI Display" w:hAnsi="SF UI Display" w:cs="Arial"/>
-                <w:b/>
-                <w:bCs/>
-                <w:color w:val="000000"/>
-                <w:sz w:val="18"/>
-                <w:szCs w:val="18"/>
-              </w:rPr>
-              <w:t>isHealth</w:t>
-            </w:r>
-            <w:proofErr w:type="spellEnd"/>
-            <w:r>
-              <w:rPr>
-                <w:rFonts w:ascii="SF UI Display" w:hAnsi="SF UI Display" w:cs="Arial"/>
-                <w:b/>
-                <w:bCs/>
-                <w:color w:val="000000"/>
-                <w:sz w:val="18"/>
-                <w:szCs w:val="18"/>
-              </w:rPr>
-              <w:t>=1</w:t>
+              <w:t>isHealth=1</w:t>
             </w:r>
           </w:p>
         </w:tc>
@@ -5654,8 +3871,6 @@
                 <w:rFonts w:ascii="SF UI Display" w:hAnsi="SF UI Display"/>
               </w:rPr>
             </w:pPr>
-            <w:proofErr w:type="spellStart"/>
-            <w:proofErr w:type="gramStart"/>
             <w:r>
               <w:rPr>
                 <w:rFonts w:ascii="SF UI Display" w:hAnsi="SF UI Display" w:cs="Arial"/>
@@ -5663,10 +3878,18 @@
                 <w:sz w:val="18"/>
                 <w:szCs w:val="18"/>
               </w:rPr>
-              <w:t>isTest</w:t>
+              <w:t>isTest=0</w:t>
             </w:r>
-            <w:proofErr w:type="spellEnd"/>
-            <w:proofErr w:type="gramEnd"/>
+          </w:p>
+          <w:p>
+            <w:pPr>
+              <w:pStyle w:val="NormalWeb"/>
+              <w:spacing w:before="0" w:beforeAutospacing="0" w:after="0" w:afterAutospacing="0"/>
+              <w:jc w:val="center"/>
+              <w:rPr>
+                <w:rFonts w:ascii="SF UI Display" w:hAnsi="SF UI Display"/>
+              </w:rPr>
+            </w:pPr>
             <w:r>
               <w:rPr>
                 <w:rFonts w:ascii="SF UI Display" w:hAnsi="SF UI Display" w:cs="Arial"/>
@@ -5674,39 +3897,7 @@
                 <w:sz w:val="18"/>
                 <w:szCs w:val="18"/>
               </w:rPr>
-              <w:t>=0</w:t>
-            </w:r>
-          </w:p>
-          <w:p>
-            <w:pPr>
-              <w:pStyle w:val="NormalWeb"/>
-              <w:spacing w:before="0" w:beforeAutospacing="0" w:after="0" w:afterAutospacing="0"/>
-              <w:jc w:val="center"/>
-              <w:rPr>
-                <w:rFonts w:ascii="SF UI Display" w:hAnsi="SF UI Display"/>
-              </w:rPr>
-            </w:pPr>
-            <w:proofErr w:type="spellStart"/>
-            <w:proofErr w:type="gramStart"/>
-            <w:r>
-              <w:rPr>
-                <w:rFonts w:ascii="SF UI Display" w:hAnsi="SF UI Display" w:cs="Arial"/>
-                <w:color w:val="000000"/>
-                <w:sz w:val="18"/>
-                <w:szCs w:val="18"/>
-              </w:rPr>
-              <w:t>isHealth</w:t>
-            </w:r>
-            <w:proofErr w:type="spellEnd"/>
-            <w:proofErr w:type="gramEnd"/>
-            <w:r>
-              <w:rPr>
-                <w:rFonts w:ascii="SF UI Display" w:hAnsi="SF UI Display" w:cs="Arial"/>
-                <w:color w:val="000000"/>
-                <w:sz w:val="18"/>
-                <w:szCs w:val="18"/>
-              </w:rPr>
-              <w:t>=0</w:t>
+              <w:t>isHealth=0</w:t>
             </w:r>
           </w:p>
         </w:tc>
@@ -5738,8 +3929,6 @@
                 <w:rFonts w:ascii="SF UI Display" w:hAnsi="SF UI Display"/>
               </w:rPr>
             </w:pPr>
-            <w:proofErr w:type="spellStart"/>
-            <w:proofErr w:type="gramStart"/>
             <w:r>
               <w:rPr>
                 <w:rFonts w:ascii="SF UI Display" w:hAnsi="SF UI Display" w:cs="Arial"/>
@@ -5749,33 +3938,18 @@
                 <w:sz w:val="18"/>
                 <w:szCs w:val="18"/>
               </w:rPr>
-              <w:t>isTest</w:t>
+              <w:t>isTest=1</w:t>
             </w:r>
-            <w:proofErr w:type="spellEnd"/>
-            <w:proofErr w:type="gramEnd"/>
-            <w:r>
-              <w:rPr>
-                <w:rFonts w:ascii="SF UI Display" w:hAnsi="SF UI Display" w:cs="Arial"/>
-                <w:b/>
-                <w:bCs/>
-                <w:color w:val="000000"/>
-                <w:sz w:val="18"/>
-                <w:szCs w:val="18"/>
-              </w:rPr>
-              <w:t>=1</w:t>
-            </w:r>
-          </w:p>
-          <w:p>
-            <w:pPr>
-              <w:pStyle w:val="NormalWeb"/>
-              <w:spacing w:before="0" w:beforeAutospacing="0" w:after="0" w:afterAutospacing="0"/>
-              <w:jc w:val="center"/>
-              <w:rPr>
-                <w:rFonts w:ascii="SF UI Display" w:hAnsi="SF UI Display"/>
-              </w:rPr>
-            </w:pPr>
-            <w:proofErr w:type="spellStart"/>
-            <w:proofErr w:type="gramStart"/>
+          </w:p>
+          <w:p>
+            <w:pPr>
+              <w:pStyle w:val="NormalWeb"/>
+              <w:spacing w:before="0" w:beforeAutospacing="0" w:after="0" w:afterAutospacing="0"/>
+              <w:jc w:val="center"/>
+              <w:rPr>
+                <w:rFonts w:ascii="SF UI Display" w:hAnsi="SF UI Display"/>
+              </w:rPr>
+            </w:pPr>
             <w:r>
               <w:rPr>
                 <w:rFonts w:ascii="SF UI Display" w:hAnsi="SF UI Display" w:cs="Arial"/>
@@ -5783,18 +3957,7 @@
                 <w:sz w:val="18"/>
                 <w:szCs w:val="18"/>
               </w:rPr>
-              <w:t>isHealth</w:t>
-            </w:r>
-            <w:proofErr w:type="spellEnd"/>
-            <w:proofErr w:type="gramEnd"/>
-            <w:r>
-              <w:rPr>
-                <w:rFonts w:ascii="SF UI Display" w:hAnsi="SF UI Display" w:cs="Arial"/>
-                <w:color w:val="000000"/>
-                <w:sz w:val="18"/>
-                <w:szCs w:val="18"/>
-              </w:rPr>
-              <w:t>=0</w:t>
+              <w:t>isHealth=0</w:t>
             </w:r>
           </w:p>
         </w:tc>
@@ -5826,8 +3989,6 @@
                 <w:rFonts w:ascii="SF UI Display" w:hAnsi="SF UI Display"/>
               </w:rPr>
             </w:pPr>
-            <w:proofErr w:type="spellStart"/>
-            <w:proofErr w:type="gramStart"/>
             <w:r>
               <w:rPr>
                 <w:rFonts w:ascii="SF UI Display" w:hAnsi="SF UI Display" w:cs="Arial"/>
@@ -5835,18 +3996,7 @@
                 <w:sz w:val="18"/>
                 <w:szCs w:val="18"/>
               </w:rPr>
-              <w:t>isTest</w:t>
-            </w:r>
-            <w:proofErr w:type="spellEnd"/>
-            <w:proofErr w:type="gramEnd"/>
-            <w:r>
-              <w:rPr>
-                <w:rFonts w:ascii="SF UI Display" w:hAnsi="SF UI Display" w:cs="Arial"/>
-                <w:color w:val="000000"/>
-                <w:sz w:val="18"/>
-                <w:szCs w:val="18"/>
-              </w:rPr>
-              <w:t>=0</w:t>
+              <w:t>isTest=0</w:t>
             </w:r>
             <w:r>
               <w:rPr>
@@ -5858,30 +4008,7 @@
                 <w:szCs w:val="18"/>
               </w:rPr>
               <w:br/>
-            </w:r>
-            <w:proofErr w:type="spellStart"/>
-            <w:r>
-              <w:rPr>
-                <w:rFonts w:ascii="SF UI Display" w:hAnsi="SF UI Display" w:cs="Arial"/>
-                <w:b/>
-                <w:bCs/>
-                <w:color w:val="000000"/>
-                <w:sz w:val="18"/>
-                <w:szCs w:val="18"/>
-              </w:rPr>
-              <w:t>isHealth</w:t>
-            </w:r>
-            <w:proofErr w:type="spellEnd"/>
-            <w:r>
-              <w:rPr>
-                <w:rFonts w:ascii="SF UI Display" w:hAnsi="SF UI Display" w:cs="Arial"/>
-                <w:b/>
-                <w:bCs/>
-                <w:color w:val="000000"/>
-                <w:sz w:val="18"/>
-                <w:szCs w:val="18"/>
-              </w:rPr>
-              <w:t>=1</w:t>
+              <w:t>isHealth=1</w:t>
             </w:r>
           </w:p>
         </w:tc>
@@ -6655,8 +4782,6 @@
                 <w:rFonts w:ascii="SF UI Display" w:hAnsi="SF UI Display"/>
               </w:rPr>
             </w:pPr>
-            <w:proofErr w:type="spellStart"/>
-            <w:proofErr w:type="gramStart"/>
             <w:r>
               <w:rPr>
                 <w:rFonts w:ascii="SF UI Display" w:hAnsi="SF UI Display" w:cs="Arial"/>
@@ -6666,20 +4791,7 @@
                 <w:sz w:val="18"/>
                 <w:szCs w:val="18"/>
               </w:rPr>
-              <w:t>angel</w:t>
-            </w:r>
-            <w:proofErr w:type="spellEnd"/>
-            <w:proofErr w:type="gramEnd"/>
-            <w:r>
-              <w:rPr>
-                <w:rFonts w:ascii="SF UI Display" w:hAnsi="SF UI Display" w:cs="Arial"/>
-                <w:b/>
-                <w:bCs/>
-                <w:color w:val="000000"/>
-                <w:sz w:val="18"/>
-                <w:szCs w:val="18"/>
-              </w:rPr>
-              <w:t>-api</w:t>
+              <w:t>angel-api</w:t>
             </w:r>
           </w:p>
         </w:tc>
@@ -6917,47 +5029,7 @@
           <w:sz w:val="22"/>
           <w:szCs w:val="22"/>
         </w:rPr>
-        <w:t xml:space="preserve"> envoi de l’alerte à IMA via une API REST en XML. Ils ont un paramètre “</w:t>
-      </w:r>
-      <w:proofErr w:type="spellStart"/>
-      <w:r>
-        <w:rPr>
-          <w:rFonts w:ascii="SF UI Display" w:hAnsi="SF UI Display" w:cs="Arial"/>
-          <w:color w:val="000000"/>
-          <w:sz w:val="22"/>
-          <w:szCs w:val="22"/>
-        </w:rPr>
-        <w:t>isTest</w:t>
-      </w:r>
-      <w:proofErr w:type="spellEnd"/>
-      <w:r>
-        <w:rPr>
-          <w:rFonts w:ascii="SF UI Display" w:hAnsi="SF UI Display" w:cs="Arial"/>
-          <w:color w:val="000000"/>
-          <w:sz w:val="22"/>
-          <w:szCs w:val="22"/>
-        </w:rPr>
-        <w:t xml:space="preserve">” qui correspond au notre, et un paramètre “supervision” qui correspond à notre </w:t>
-      </w:r>
-      <w:proofErr w:type="spellStart"/>
-      <w:r>
-        <w:rPr>
-          <w:rFonts w:ascii="SF UI Display" w:hAnsi="SF UI Display" w:cs="Arial"/>
-          <w:color w:val="000000"/>
-          <w:sz w:val="22"/>
-          <w:szCs w:val="22"/>
-        </w:rPr>
-        <w:t>isHealthcheck</w:t>
-      </w:r>
-      <w:proofErr w:type="spellEnd"/>
-      <w:r>
-        <w:rPr>
-          <w:rFonts w:ascii="SF UI Display" w:hAnsi="SF UI Display" w:cs="Arial"/>
-          <w:color w:val="000000"/>
-          <w:sz w:val="22"/>
-          <w:szCs w:val="22"/>
-        </w:rPr>
-        <w:t>.</w:t>
+        <w:t xml:space="preserve"> envoi de l’alerte à IMA via une API REST en XML. Ils ont un paramètre “isTest” qui correspond au notre, et un paramètre “supervision” qui correspond à notre isHealthcheck.</w:t>
       </w:r>
     </w:p>
     <w:p>
@@ -6969,7 +5041,6 @@
           <w:rFonts w:ascii="SF UI Display" w:hAnsi="SF UI Display"/>
         </w:rPr>
       </w:pPr>
-      <w:proofErr w:type="gramStart"/>
       <w:r>
         <w:rPr>
           <w:rFonts w:ascii="SF UI Display" w:hAnsi="SF UI Display" w:cs="Arial"/>
@@ -6979,43 +5050,7 @@
           <w:sz w:val="22"/>
           <w:szCs w:val="22"/>
         </w:rPr>
-        <w:t>NOTE:</w:t>
-      </w:r>
-      <w:proofErr w:type="gramEnd"/>
-      <w:r>
-        <w:rPr>
-          <w:rFonts w:ascii="SF UI Display" w:hAnsi="SF UI Display" w:cs="Arial"/>
-          <w:b/>
-          <w:bCs/>
-          <w:color w:val="000000"/>
-          <w:sz w:val="22"/>
-          <w:szCs w:val="22"/>
-        </w:rPr>
-        <w:t xml:space="preserve"> Actuellement IMA est activé seulement en </w:t>
-      </w:r>
-      <w:proofErr w:type="spellStart"/>
-      <w:r>
-        <w:rPr>
-          <w:rFonts w:ascii="SF UI Display" w:hAnsi="SF UI Display" w:cs="Arial"/>
-          <w:b/>
-          <w:bCs/>
-          <w:color w:val="000000"/>
-          <w:sz w:val="22"/>
-          <w:szCs w:val="22"/>
-        </w:rPr>
-        <w:t>staging</w:t>
-      </w:r>
-      <w:proofErr w:type="spellEnd"/>
-      <w:r>
-        <w:rPr>
-          <w:rFonts w:ascii="SF UI Display" w:hAnsi="SF UI Display" w:cs="Arial"/>
-          <w:b/>
-          <w:bCs/>
-          <w:color w:val="000000"/>
-          <w:sz w:val="22"/>
-          <w:szCs w:val="22"/>
-        </w:rPr>
-        <w:t xml:space="preserve"> !</w:t>
+        <w:t>NOTE: Actuellement IMA est activé seulement en staging !</w:t>
       </w:r>
     </w:p>
     <w:p/>
@@ -7068,31 +5103,7 @@
           <w:sz w:val="22"/>
           <w:szCs w:val="22"/>
         </w:rPr>
-        <w:t xml:space="preserve">Création d’une application Android </w:t>
-      </w:r>
-      <w:proofErr w:type="spellStart"/>
-      <w:r>
-        <w:rPr>
-          <w:rFonts w:ascii="SF UI Display" w:hAnsi="SF UI Display" w:cs="Arial"/>
-          <w:b/>
-          <w:bCs/>
-          <w:color w:val="000000"/>
-          <w:sz w:val="22"/>
-          <w:szCs w:val="22"/>
-        </w:rPr>
-        <w:t>flavor</w:t>
-      </w:r>
-      <w:proofErr w:type="spellEnd"/>
-      <w:r>
-        <w:rPr>
-          <w:rFonts w:ascii="SF UI Display" w:hAnsi="SF UI Display" w:cs="Arial"/>
-          <w:b/>
-          <w:bCs/>
-          <w:color w:val="000000"/>
-          <w:sz w:val="22"/>
-          <w:szCs w:val="22"/>
-        </w:rPr>
-        <w:t xml:space="preserve"> IMA TEST </w:t>
+        <w:t xml:space="preserve">Création d’une application Android flavor IMA TEST </w:t>
       </w:r>
     </w:p>
     <w:p>
@@ -7123,21 +5134,8 @@
           <w:sz w:val="22"/>
           <w:szCs w:val="22"/>
         </w:rPr>
-        <w:t xml:space="preserve">Envoi d’un paramètre spécial : </w:t>
-      </w:r>
-      <w:proofErr w:type="spellStart"/>
-      <w:r>
-        <w:rPr>
-          <w:rFonts w:ascii="SF UI Display" w:hAnsi="SF UI Display" w:cs="Arial"/>
-          <w:b/>
-          <w:bCs/>
-          <w:color w:val="000000"/>
-          <w:sz w:val="22"/>
-          <w:szCs w:val="22"/>
-        </w:rPr>
-        <w:t>isIMATest</w:t>
-      </w:r>
-      <w:proofErr w:type="spellEnd"/>
+        <w:t>Envoi d’un paramètre spécial : isIMATest</w:t>
+      </w:r>
     </w:p>
     <w:p>
       <w:pPr>
@@ -7167,79 +5165,7 @@
           <w:sz w:val="22"/>
           <w:szCs w:val="22"/>
         </w:rPr>
-        <w:t xml:space="preserve">Notifier l’environnement de production IMA des alertes uniquement si l’accident est </w:t>
-      </w:r>
-      <w:proofErr w:type="spellStart"/>
-      <w:r>
-        <w:rPr>
-          <w:rFonts w:ascii="SF UI Display" w:hAnsi="SF UI Display" w:cs="Arial"/>
-          <w:b/>
-          <w:bCs/>
-          <w:color w:val="000000"/>
-          <w:sz w:val="22"/>
-          <w:szCs w:val="22"/>
-        </w:rPr>
-        <w:t>flaggé</w:t>
-      </w:r>
-      <w:proofErr w:type="spellEnd"/>
-      <w:r>
-        <w:rPr>
-          <w:rFonts w:ascii="SF UI Display" w:hAnsi="SF UI Display" w:cs="Arial"/>
-          <w:b/>
-          <w:bCs/>
-          <w:color w:val="000000"/>
-          <w:sz w:val="22"/>
-          <w:szCs w:val="22"/>
-        </w:rPr>
-        <w:t xml:space="preserve"> </w:t>
-      </w:r>
-      <w:proofErr w:type="spellStart"/>
-      <w:r>
-        <w:rPr>
-          <w:rFonts w:ascii="SF UI Display" w:hAnsi="SF UI Display" w:cs="Arial"/>
-          <w:b/>
-          <w:bCs/>
-          <w:color w:val="000000"/>
-          <w:sz w:val="22"/>
-          <w:szCs w:val="22"/>
-        </w:rPr>
-        <w:t>isIMATest</w:t>
-      </w:r>
-      <w:proofErr w:type="spellEnd"/>
-      <w:r>
-        <w:rPr>
-          <w:rFonts w:ascii="SF UI Display" w:hAnsi="SF UI Display" w:cs="Arial"/>
-          <w:b/>
-          <w:bCs/>
-          <w:color w:val="000000"/>
-          <w:sz w:val="22"/>
-          <w:szCs w:val="22"/>
-        </w:rPr>
-        <w:t xml:space="preserve"> = </w:t>
-      </w:r>
-      <w:proofErr w:type="spellStart"/>
-      <w:r>
-        <w:rPr>
-          <w:rFonts w:ascii="SF UI Display" w:hAnsi="SF UI Display" w:cs="Arial"/>
-          <w:b/>
-          <w:bCs/>
-          <w:color w:val="000000"/>
-          <w:sz w:val="22"/>
-          <w:szCs w:val="22"/>
-        </w:rPr>
-        <w:t>true</w:t>
-      </w:r>
-      <w:proofErr w:type="spellEnd"/>
-      <w:r>
-        <w:rPr>
-          <w:rFonts w:ascii="SF UI Display" w:hAnsi="SF UI Display" w:cs="Arial"/>
-          <w:b/>
-          <w:bCs/>
-          <w:color w:val="000000"/>
-          <w:sz w:val="22"/>
-          <w:szCs w:val="22"/>
-        </w:rPr>
-        <w:t xml:space="preserve"> </w:t>
+        <w:t xml:space="preserve">Notifier l’environnement de production IMA des alertes uniquement si l’accident est flaggé isIMATest = true </w:t>
       </w:r>
     </w:p>
     <w:p>
@@ -7389,8 +5315,6 @@
           <w:rFonts w:cs="Times New Roman"/>
         </w:rPr>
       </w:pPr>
-      <w:bookmarkStart w:id="6" w:name="_GoBack"/>
-      <w:bookmarkEnd w:id="6"/>
     </w:p>
     <w:p>
       <w:pPr>
@@ -7439,47 +5363,7 @@
           <w:sz w:val="22"/>
           <w:szCs w:val="22"/>
         </w:rPr>
-        <w:t xml:space="preserve">, auquel les fondateurs et </w:t>
-      </w:r>
-      <w:proofErr w:type="spellStart"/>
-      <w:r>
-        <w:rPr>
-          <w:rFonts w:ascii="SF UI Display" w:hAnsi="SF UI Display" w:cs="Arial"/>
-          <w:color w:val="000000"/>
-          <w:sz w:val="22"/>
-          <w:szCs w:val="22"/>
-        </w:rPr>
-        <w:t>Zapier</w:t>
-      </w:r>
-      <w:proofErr w:type="spellEnd"/>
-      <w:r>
-        <w:rPr>
-          <w:rFonts w:ascii="SF UI Display" w:hAnsi="SF UI Display" w:cs="Arial"/>
-          <w:color w:val="000000"/>
-          <w:sz w:val="22"/>
-          <w:szCs w:val="22"/>
-        </w:rPr>
-        <w:t xml:space="preserve"> sont inscrits. </w:t>
-      </w:r>
-      <w:proofErr w:type="spellStart"/>
-      <w:r>
-        <w:rPr>
-          <w:rFonts w:ascii="SF UI Display" w:hAnsi="SF UI Display" w:cs="Arial"/>
-          <w:color w:val="000000"/>
-          <w:sz w:val="22"/>
-          <w:szCs w:val="22"/>
-        </w:rPr>
-        <w:t>Zapier</w:t>
-      </w:r>
-      <w:proofErr w:type="spellEnd"/>
-      <w:r>
-        <w:rPr>
-          <w:rFonts w:ascii="SF UI Display" w:hAnsi="SF UI Display" w:cs="Arial"/>
-          <w:color w:val="000000"/>
-          <w:sz w:val="22"/>
-          <w:szCs w:val="22"/>
-        </w:rPr>
-        <w:t xml:space="preserve"> déclenche l’envoi d’un message Slack sur </w:t>
+        <w:t xml:space="preserve">, auquel les fondateurs et Zapier sont inscrits. Zapier déclenche l’envoi d’un message Slack sur </w:t>
       </w:r>
       <w:r>
         <w:rPr>
@@ -7517,27 +5401,7 @@
           <w:sz w:val="22"/>
           <w:szCs w:val="22"/>
         </w:rPr>
-        <w:t xml:space="preserve">En </w:t>
-      </w:r>
-      <w:proofErr w:type="spellStart"/>
-      <w:r>
-        <w:rPr>
-          <w:rFonts w:ascii="SF UI Display" w:hAnsi="SF UI Display" w:cs="Arial"/>
-          <w:color w:val="000000"/>
-          <w:sz w:val="22"/>
-          <w:szCs w:val="22"/>
-        </w:rPr>
-        <w:t>staging</w:t>
-      </w:r>
-      <w:proofErr w:type="spellEnd"/>
-      <w:r>
-        <w:rPr>
-          <w:rFonts w:ascii="SF UI Display" w:hAnsi="SF UI Display" w:cs="Arial"/>
-          <w:color w:val="000000"/>
-          <w:sz w:val="22"/>
-          <w:szCs w:val="22"/>
-        </w:rPr>
-        <w:t xml:space="preserve">, l’email arrive sur </w:t>
+        <w:t xml:space="preserve">En staging, l’email arrive sur </w:t>
       </w:r>
       <w:hyperlink r:id="rId11" w:history="1">
         <w:r>
@@ -7558,27 +5422,7 @@
           <w:sz w:val="22"/>
           <w:szCs w:val="22"/>
         </w:rPr>
-        <w:t xml:space="preserve"> et ne déclenche pas </w:t>
-      </w:r>
-      <w:proofErr w:type="spellStart"/>
-      <w:r>
-        <w:rPr>
-          <w:rFonts w:ascii="SF UI Display" w:hAnsi="SF UI Display" w:cs="Arial"/>
-          <w:color w:val="000000"/>
-          <w:sz w:val="22"/>
-          <w:szCs w:val="22"/>
-        </w:rPr>
-        <w:t>zapier</w:t>
-      </w:r>
-      <w:proofErr w:type="spellEnd"/>
-      <w:r>
-        <w:rPr>
-          <w:rFonts w:ascii="SF UI Display" w:hAnsi="SF UI Display" w:cs="Arial"/>
-          <w:color w:val="000000"/>
-          <w:sz w:val="22"/>
-          <w:szCs w:val="22"/>
-        </w:rPr>
-        <w:t>.</w:t>
+        <w:t xml:space="preserve"> et ne déclenche pas zapier.</w:t>
       </w:r>
     </w:p>
     <w:p>
@@ -7647,27 +5491,7 @@
           <w:sz w:val="22"/>
           <w:szCs w:val="22"/>
         </w:rPr>
-        <w:t xml:space="preserve">, un service qui nous alerte sur Slack dans le canal #monitoring lorsque le </w:t>
-      </w:r>
-      <w:proofErr w:type="spellStart"/>
-      <w:r>
-        <w:rPr>
-          <w:rFonts w:ascii="SF UI Display" w:hAnsi="SF UI Display" w:cs="Arial"/>
-          <w:color w:val="000000"/>
-          <w:sz w:val="22"/>
-          <w:szCs w:val="22"/>
-        </w:rPr>
-        <w:t>healthcheck</w:t>
-      </w:r>
-      <w:proofErr w:type="spellEnd"/>
-      <w:r>
-        <w:rPr>
-          <w:rFonts w:ascii="SF UI Display" w:hAnsi="SF UI Display" w:cs="Arial"/>
-          <w:color w:val="000000"/>
-          <w:sz w:val="22"/>
-          <w:szCs w:val="22"/>
-        </w:rPr>
-        <w:t xml:space="preserve"> est en retard par rapport à l’intervalle de 5 minutes qui est prévu.</w:t>
+        <w:t>, un service qui nous alerte sur Slack dans le canal #monitoring lorsque le healthcheck est en retard par rapport à l’intervalle de 5 minutes qui est prévu.</w:t>
       </w:r>
     </w:p>
     <w:p>
@@ -7694,8 +5518,6 @@
           <w:rFonts w:ascii="SF UI Display" w:hAnsi="SF UI Display"/>
         </w:rPr>
       </w:pPr>
-      <w:proofErr w:type="spellStart"/>
-      <w:proofErr w:type="gramStart"/>
       <w:r>
         <w:rPr>
           <w:rFonts w:ascii="SF UI Display" w:hAnsi="SF UI Display" w:cs="Arial"/>
@@ -7705,20 +5527,7 @@
           <w:sz w:val="22"/>
           <w:szCs w:val="22"/>
         </w:rPr>
-        <w:t>angel</w:t>
-      </w:r>
-      <w:proofErr w:type="spellEnd"/>
-      <w:proofErr w:type="gramEnd"/>
-      <w:r>
-        <w:rPr>
-          <w:rFonts w:ascii="SF UI Display" w:hAnsi="SF UI Display" w:cs="Arial"/>
-          <w:b/>
-          <w:bCs/>
-          <w:color w:val="000000"/>
-          <w:sz w:val="22"/>
-          <w:szCs w:val="22"/>
-        </w:rPr>
-        <w:t xml:space="preserve">-api : </w:t>
+        <w:t xml:space="preserve">angel-api : </w:t>
       </w:r>
       <w:r>
         <w:rPr>

</xml_diff>